<commit_message>
textual updates due to review remarks from CeHis
</commit_message>
<xml_diff>
--- a/ServiceInteractions/riv/clinicalprocess/healthcond/actoutcome/branches/TD_HEALTHCOND_ACTOUTCOME_2_0_RC5_E2E/docs/Tjanstekontraktsbeskrivning clinicalprocess_healthcond_actoutcome.docx
+++ b/ServiceInteractions/riv/clinicalprocess/healthcond/actoutcome/branches/TD_HEALTHCOND_ACTOUTCOME_2_0_RC5_E2E/docs/Tjanstekontraktsbeskrivning clinicalprocess_healthcond_actoutcome.docx
@@ -168,15 +168,29 @@
           <w:sz w:val="44"/>
         </w:rPr>
       </w:pPr>
-      <w:fldSimple w:instr=" SUBJECT  \* MERGEFORMAT ">
-        <w:r>
-          <w:rPr>
-            <w:rFonts w:ascii="Arial" w:hAnsi="Arial"/>
-            <w:sz w:val="44"/>
-          </w:rPr>
-          <w:t>Tjänstekontraktsbeskrivning</w:t>
-        </w:r>
-      </w:fldSimple>
+      <w:r>
+        <w:fldChar w:fldCharType="begin"/>
+      </w:r>
+      <w:r>
+        <w:instrText xml:space="preserve"> SUBJECT  \* MERGEFORMAT </w:instrText>
+      </w:r>
+      <w:r>
+        <w:fldChar w:fldCharType="separate"/>
+      </w:r>
+      <w:r>
+        <w:rPr>
+          <w:rFonts w:ascii="Arial" w:hAnsi="Arial"/>
+          <w:sz w:val="44"/>
+        </w:rPr>
+        <w:t>Tjänstekontraktsbeskrivning</w:t>
+      </w:r>
+      <w:r>
+        <w:rPr>
+          <w:rFonts w:ascii="Arial" w:hAnsi="Arial"/>
+          <w:sz w:val="44"/>
+        </w:rPr>
+        <w:fldChar w:fldCharType="end"/>
+      </w:r>
     </w:p>
     <w:p>
       <w:pPr>
@@ -207,7 +221,14 @@
           <w:rFonts w:ascii="Arial" w:hAnsi="Arial"/>
           <w:sz w:val="36"/>
         </w:rPr>
-        <w:t>33</w:t>
+        <w:t>34</w:t>
+      </w:r>
+      <w:r>
+        <w:rPr>
+          <w:rFonts w:ascii="Arial" w:hAnsi="Arial"/>
+          <w:sz w:val="36"/>
+        </w:rPr>
+        <w:t>b</w:t>
       </w:r>
     </w:p>
     <w:p>
@@ -237,7 +258,7 @@
           <w:rFonts w:ascii="Arial" w:hAnsi="Arial"/>
           <w:sz w:val="36"/>
         </w:rPr>
-        <w:t>05-07</w:t>
+        <w:t>11-04</w:t>
       </w:r>
     </w:p>
     <w:p>
@@ -3066,6 +3087,79 @@
           </w:p>
         </w:tc>
       </w:tr>
+      <w:tr>
+        <w:tc>
+          <w:tcPr>
+            <w:tcW w:w="964" w:type="dxa"/>
+          </w:tcPr>
+          <w:p>
+            <w:pPr>
+              <w:pStyle w:val="TableText"/>
+            </w:pPr>
+            <w:r>
+              <w:t>PA34b</w:t>
+            </w:r>
+          </w:p>
+        </w:tc>
+        <w:tc>
+          <w:tcPr>
+            <w:tcW w:w="1224" w:type="dxa"/>
+          </w:tcPr>
+          <w:p>
+            <w:pPr>
+              <w:pStyle w:val="TableText"/>
+            </w:pPr>
+            <w:r>
+              <w:t>2013-11-04</w:t>
+            </w:r>
+          </w:p>
+        </w:tc>
+        <w:tc>
+          <w:tcPr>
+            <w:tcW w:w="3652" w:type="dxa"/>
+          </w:tcPr>
+          <w:p>
+            <w:pPr>
+              <w:pStyle w:val="TableText"/>
+              <w:numPr>
+                <w:ilvl w:val="0"/>
+                <w:numId w:val="12"/>
+              </w:numPr>
+            </w:pPr>
+            <w:r>
+              <w:t>Avsnitt 2 ersatt med innehåll från PA</w:t>
+            </w:r>
+            <w:r>
+              <w:t>54</w:t>
+            </w:r>
+            <w:bookmarkStart w:id="0" w:name="_GoBack"/>
+            <w:bookmarkEnd w:id="0"/>
+          </w:p>
+        </w:tc>
+        <w:tc>
+          <w:tcPr>
+            <w:tcW w:w="2126" w:type="dxa"/>
+          </w:tcPr>
+          <w:p>
+            <w:pPr>
+              <w:pStyle w:val="TableText"/>
+            </w:pPr>
+            <w:r>
+              <w:t>Johan Eltes</w:t>
+            </w:r>
+          </w:p>
+        </w:tc>
+        <w:tc>
+          <w:tcPr>
+            <w:tcW w:w="1276" w:type="dxa"/>
+          </w:tcPr>
+          <w:p>
+            <w:pPr>
+              <w:pStyle w:val="TableText"/>
+            </w:pPr>
+          </w:p>
+        </w:tc>
+      </w:tr>
     </w:tbl>
     <w:p>
       <w:pPr>
@@ -3154,7 +3248,7 @@
         <w:rPr>
           <w:rFonts w:asciiTheme="minorHAnsi" w:eastAsiaTheme="minorEastAsia" w:hAnsiTheme="minorHAnsi" w:cstheme="minorBidi"/>
           <w:noProof/>
-          <w:lang w:eastAsia="ja-JP"/>
+          <w:lang w:val="en-US" w:eastAsia="ja-JP"/>
         </w:rPr>
       </w:pPr>
       <w:r>
@@ -3209,7 +3303,7 @@
         <w:rPr>
           <w:rFonts w:asciiTheme="minorHAnsi" w:eastAsiaTheme="minorEastAsia" w:hAnsiTheme="minorHAnsi" w:cstheme="minorBidi"/>
           <w:noProof/>
-          <w:lang w:eastAsia="ja-JP"/>
+          <w:lang w:val="en-US" w:eastAsia="ja-JP"/>
         </w:rPr>
         <w:tab/>
       </w:r>
@@ -3235,7 +3329,7 @@
         <w:rPr>
           <w:noProof/>
         </w:rPr>
-        <w:instrText xml:space="preserve"> PAGEREF _Toc229556070 \h </w:instrText>
+        <w:instrText xml:space="preserve"> PAGEREF _Toc245233199 \h </w:instrText>
       </w:r>
       <w:r>
         <w:rPr>
@@ -3271,7 +3365,7 @@
         <w:rPr>
           <w:rFonts w:asciiTheme="minorHAnsi" w:eastAsiaTheme="minorEastAsia" w:hAnsiTheme="minorHAnsi" w:cstheme="minorBidi"/>
           <w:noProof/>
-          <w:lang w:eastAsia="ja-JP"/>
+          <w:lang w:val="en-US" w:eastAsia="ja-JP"/>
         </w:rPr>
       </w:pPr>
       <w:r>
@@ -3284,7 +3378,7 @@
         <w:rPr>
           <w:rFonts w:asciiTheme="minorHAnsi" w:eastAsiaTheme="minorEastAsia" w:hAnsiTheme="minorHAnsi" w:cstheme="minorBidi"/>
           <w:noProof/>
-          <w:lang w:eastAsia="ja-JP"/>
+          <w:lang w:val="en-US" w:eastAsia="ja-JP"/>
         </w:rPr>
         <w:tab/>
       </w:r>
@@ -3310,7 +3404,7 @@
         <w:rPr>
           <w:noProof/>
         </w:rPr>
-        <w:instrText xml:space="preserve"> PAGEREF _Toc229556071 \h </w:instrText>
+        <w:instrText xml:space="preserve"> PAGEREF _Toc245233200 \h </w:instrText>
       </w:r>
       <w:r>
         <w:rPr>
@@ -3346,7 +3440,7 @@
         <w:rPr>
           <w:rFonts w:asciiTheme="minorHAnsi" w:eastAsiaTheme="minorEastAsia" w:hAnsiTheme="minorHAnsi"/>
           <w:noProof/>
-          <w:lang w:eastAsia="ja-JP"/>
+          <w:lang w:val="en-US" w:eastAsia="ja-JP"/>
         </w:rPr>
       </w:pPr>
       <w:r>
@@ -3359,7 +3453,7 @@
         <w:rPr>
           <w:rFonts w:asciiTheme="minorHAnsi" w:eastAsiaTheme="minorEastAsia" w:hAnsiTheme="minorHAnsi"/>
           <w:noProof/>
-          <w:lang w:eastAsia="ja-JP"/>
+          <w:lang w:val="en-US" w:eastAsia="ja-JP"/>
         </w:rPr>
         <w:tab/>
       </w:r>
@@ -3385,7 +3479,7 @@
         <w:rPr>
           <w:noProof/>
         </w:rPr>
-        <w:instrText xml:space="preserve"> PAGEREF _Toc229556072 \h </w:instrText>
+        <w:instrText xml:space="preserve"> PAGEREF _Toc245233201 \h </w:instrText>
       </w:r>
       <w:r>
         <w:rPr>
@@ -3421,7 +3515,7 @@
         <w:rPr>
           <w:rFonts w:asciiTheme="minorHAnsi" w:eastAsiaTheme="minorEastAsia" w:hAnsiTheme="minorHAnsi"/>
           <w:noProof/>
-          <w:lang w:eastAsia="ja-JP"/>
+          <w:lang w:val="en-US" w:eastAsia="ja-JP"/>
         </w:rPr>
       </w:pPr>
       <w:r>
@@ -3434,7 +3528,7 @@
         <w:rPr>
           <w:rFonts w:asciiTheme="minorHAnsi" w:eastAsiaTheme="minorEastAsia" w:hAnsiTheme="minorHAnsi"/>
           <w:noProof/>
-          <w:lang w:eastAsia="ja-JP"/>
+          <w:lang w:val="en-US" w:eastAsia="ja-JP"/>
         </w:rPr>
         <w:tab/>
       </w:r>
@@ -3460,7 +3554,7 @@
         <w:rPr>
           <w:noProof/>
         </w:rPr>
-        <w:instrText xml:space="preserve"> PAGEREF _Toc229556073 \h </w:instrText>
+        <w:instrText xml:space="preserve"> PAGEREF _Toc245233202 \h </w:instrText>
       </w:r>
       <w:r>
         <w:rPr>
@@ -3496,7 +3590,7 @@
         <w:rPr>
           <w:rFonts w:asciiTheme="minorHAnsi" w:eastAsiaTheme="minorEastAsia" w:hAnsiTheme="minorHAnsi"/>
           <w:noProof/>
-          <w:lang w:eastAsia="ja-JP"/>
+          <w:lang w:val="en-US" w:eastAsia="ja-JP"/>
         </w:rPr>
       </w:pPr>
       <w:r>
@@ -3509,7 +3603,7 @@
         <w:rPr>
           <w:rFonts w:asciiTheme="minorHAnsi" w:eastAsiaTheme="minorEastAsia" w:hAnsiTheme="minorHAnsi"/>
           <w:noProof/>
-          <w:lang w:eastAsia="ja-JP"/>
+          <w:lang w:val="en-US" w:eastAsia="ja-JP"/>
         </w:rPr>
         <w:tab/>
       </w:r>
@@ -3535,7 +3629,7 @@
         <w:rPr>
           <w:noProof/>
         </w:rPr>
-        <w:instrText xml:space="preserve"> PAGEREF _Toc229556074 \h </w:instrText>
+        <w:instrText xml:space="preserve"> PAGEREF _Toc245233203 \h </w:instrText>
       </w:r>
       <w:r>
         <w:rPr>
@@ -3571,7 +3665,7 @@
         <w:rPr>
           <w:rFonts w:asciiTheme="minorHAnsi" w:eastAsiaTheme="minorEastAsia" w:hAnsiTheme="minorHAnsi"/>
           <w:noProof/>
-          <w:lang w:eastAsia="ja-JP"/>
+          <w:lang w:val="en-US" w:eastAsia="ja-JP"/>
         </w:rPr>
       </w:pPr>
       <w:r>
@@ -3584,7 +3678,7 @@
         <w:rPr>
           <w:rFonts w:asciiTheme="minorHAnsi" w:eastAsiaTheme="minorEastAsia" w:hAnsiTheme="minorHAnsi"/>
           <w:noProof/>
-          <w:lang w:eastAsia="ja-JP"/>
+          <w:lang w:val="en-US" w:eastAsia="ja-JP"/>
         </w:rPr>
         <w:tab/>
       </w:r>
@@ -3610,7 +3704,7 @@
         <w:rPr>
           <w:noProof/>
         </w:rPr>
-        <w:instrText xml:space="preserve"> PAGEREF _Toc229556075 \h </w:instrText>
+        <w:instrText xml:space="preserve"> PAGEREF _Toc245233204 \h </w:instrText>
       </w:r>
       <w:r>
         <w:rPr>
@@ -3646,7 +3740,7 @@
         <w:rPr>
           <w:rFonts w:asciiTheme="minorHAnsi" w:eastAsiaTheme="minorEastAsia" w:hAnsiTheme="minorHAnsi"/>
           <w:noProof/>
-          <w:lang w:eastAsia="ja-JP"/>
+          <w:lang w:val="en-US" w:eastAsia="ja-JP"/>
         </w:rPr>
       </w:pPr>
       <w:r>
@@ -3659,7 +3753,7 @@
         <w:rPr>
           <w:rFonts w:asciiTheme="minorHAnsi" w:eastAsiaTheme="minorEastAsia" w:hAnsiTheme="minorHAnsi"/>
           <w:noProof/>
-          <w:lang w:eastAsia="ja-JP"/>
+          <w:lang w:val="en-US" w:eastAsia="ja-JP"/>
         </w:rPr>
         <w:tab/>
       </w:r>
@@ -3685,7 +3779,83 @@
         <w:rPr>
           <w:noProof/>
         </w:rPr>
-        <w:instrText xml:space="preserve"> PAGEREF _Toc229556076 \h </w:instrText>
+        <w:instrText xml:space="preserve"> PAGEREF _Toc245233205 \h </w:instrText>
+      </w:r>
+      <w:r>
+        <w:rPr>
+          <w:noProof/>
+        </w:rPr>
+      </w:r>
+      <w:r>
+        <w:rPr>
+          <w:noProof/>
+        </w:rPr>
+        <w:fldChar w:fldCharType="separate"/>
+      </w:r>
+      <w:r>
+        <w:rPr>
+          <w:noProof/>
+        </w:rPr>
+        <w:t>12</w:t>
+      </w:r>
+      <w:r>
+        <w:rPr>
+          <w:noProof/>
+        </w:rPr>
+        <w:fldChar w:fldCharType="end"/>
+      </w:r>
+    </w:p>
+    <w:p>
+      <w:pPr>
+        <w:pStyle w:val="Innehll1"/>
+        <w:tabs>
+          <w:tab w:val="left" w:pos="1467"/>
+          <w:tab w:val="right" w:leader="dot" w:pos="9159"/>
+        </w:tabs>
+        <w:rPr>
+          <w:rFonts w:asciiTheme="minorHAnsi" w:eastAsiaTheme="minorEastAsia" w:hAnsiTheme="minorHAnsi"/>
+          <w:noProof/>
+          <w:lang w:val="en-US" w:eastAsia="ja-JP"/>
+        </w:rPr>
+      </w:pPr>
+      <w:r>
+        <w:rPr>
+          <w:noProof/>
+          <w:color w:val="000000" w:themeColor="text1"/>
+        </w:rPr>
+        <w:t>1.1.</w:t>
+      </w:r>
+      <w:r>
+        <w:rPr>
+          <w:rFonts w:asciiTheme="minorHAnsi" w:eastAsiaTheme="minorEastAsia" w:hAnsiTheme="minorHAnsi"/>
+          <w:noProof/>
+          <w:lang w:val="en-US" w:eastAsia="ja-JP"/>
+        </w:rPr>
+        <w:tab/>
+      </w:r>
+      <w:r>
+        <w:rPr>
+          <w:noProof/>
+        </w:rPr>
+        <w:t>Informationssäkerhet</w:t>
+      </w:r>
+      <w:r>
+        <w:rPr>
+          <w:noProof/>
+        </w:rPr>
+        <w:tab/>
+      </w:r>
+      <w:r>
+        <w:rPr>
+          <w:noProof/>
+        </w:rPr>
+        <w:fldChar w:fldCharType="begin"/>
+      </w:r>
+      <w:r>
+        <w:rPr>
+          <w:noProof/>
+        </w:rPr>
+        <w:instrText xml:space="preserve"> PAGEREF _Toc245233206 \h </w:instrText>
       </w:r>
       <w:r>
         <w:rPr>
@@ -3721,7 +3891,7 @@
         <w:rPr>
           <w:rFonts w:asciiTheme="minorHAnsi" w:eastAsiaTheme="minorEastAsia" w:hAnsiTheme="minorHAnsi"/>
           <w:noProof/>
-          <w:lang w:eastAsia="ja-JP"/>
+          <w:lang w:val="en-US" w:eastAsia="ja-JP"/>
         </w:rPr>
       </w:pPr>
       <w:r>
@@ -3734,7 +3904,7 @@
         <w:rPr>
           <w:rFonts w:asciiTheme="minorHAnsi" w:eastAsiaTheme="minorEastAsia" w:hAnsiTheme="minorHAnsi"/>
           <w:noProof/>
-          <w:lang w:eastAsia="ja-JP"/>
+          <w:lang w:val="en-US" w:eastAsia="ja-JP"/>
         </w:rPr>
         <w:tab/>
       </w:r>
@@ -3742,7 +3912,7 @@
         <w:rPr>
           <w:noProof/>
         </w:rPr>
-        <w:t>Informationssäkerhet</w:t>
+        <w:t>Tjänstekontraktens design</w:t>
       </w:r>
       <w:r>
         <w:rPr>
@@ -3760,7 +3930,7 @@
         <w:rPr>
           <w:noProof/>
         </w:rPr>
-        <w:instrText xml:space="preserve"> PAGEREF _Toc229556077 \h </w:instrText>
+        <w:instrText xml:space="preserve"> PAGEREF _Toc245233207 \h </w:instrText>
       </w:r>
       <w:r>
         <w:rPr>
@@ -3777,7 +3947,82 @@
         <w:rPr>
           <w:noProof/>
         </w:rPr>
-        <w:t>12</w:t>
+        <w:t>13</w:t>
+      </w:r>
+      <w:r>
+        <w:rPr>
+          <w:noProof/>
+        </w:rPr>
+        <w:fldChar w:fldCharType="end"/>
+      </w:r>
+    </w:p>
+    <w:p>
+      <w:pPr>
+        <w:pStyle w:val="Innehll2"/>
+        <w:tabs>
+          <w:tab w:val="left" w:pos="600"/>
+          <w:tab w:val="right" w:leader="dot" w:pos="9159"/>
+        </w:tabs>
+        <w:rPr>
+          <w:rFonts w:asciiTheme="minorHAnsi" w:eastAsiaTheme="minorEastAsia" w:hAnsiTheme="minorHAnsi" w:cstheme="minorBidi"/>
+          <w:noProof/>
+          <w:lang w:val="en-US" w:eastAsia="ja-JP"/>
+        </w:rPr>
+      </w:pPr>
+      <w:r>
+        <w:rPr>
+          <w:noProof/>
+        </w:rPr>
+        <w:t>3</w:t>
+      </w:r>
+      <w:r>
+        <w:rPr>
+          <w:rFonts w:asciiTheme="minorHAnsi" w:eastAsiaTheme="minorEastAsia" w:hAnsiTheme="minorHAnsi" w:cstheme="minorBidi"/>
+          <w:noProof/>
+          <w:lang w:val="en-US" w:eastAsia="ja-JP"/>
+        </w:rPr>
+        <w:tab/>
+      </w:r>
+      <w:r>
+        <w:rPr>
+          <w:noProof/>
+        </w:rPr>
+        <w:t>Generella regler</w:t>
+      </w:r>
+      <w:r>
+        <w:rPr>
+          <w:noProof/>
+        </w:rPr>
+        <w:tab/>
+      </w:r>
+      <w:r>
+        <w:rPr>
+          <w:noProof/>
+        </w:rPr>
+        <w:fldChar w:fldCharType="begin"/>
+      </w:r>
+      <w:r>
+        <w:rPr>
+          <w:noProof/>
+        </w:rPr>
+        <w:instrText xml:space="preserve"> PAGEREF _Toc245233208 \h </w:instrText>
+      </w:r>
+      <w:r>
+        <w:rPr>
+          <w:noProof/>
+        </w:rPr>
+      </w:r>
+      <w:r>
+        <w:rPr>
+          <w:noProof/>
+        </w:rPr>
+        <w:fldChar w:fldCharType="separate"/>
+      </w:r>
+      <w:r>
+        <w:rPr>
+          <w:noProof/>
+        </w:rPr>
+        <w:t>14</w:t>
       </w:r>
       <w:r>
         <w:rPr>
@@ -3796,20 +4041,20 @@
         <w:rPr>
           <w:rFonts w:asciiTheme="minorHAnsi" w:eastAsiaTheme="minorEastAsia" w:hAnsiTheme="minorHAnsi"/>
           <w:noProof/>
-          <w:lang w:eastAsia="ja-JP"/>
+          <w:lang w:val="en-US" w:eastAsia="ja-JP"/>
         </w:rPr>
       </w:pPr>
       <w:r>
         <w:rPr>
           <w:noProof/>
         </w:rPr>
-        <w:t>2.7</w:t>
+        <w:t>3.1</w:t>
       </w:r>
       <w:r>
         <w:rPr>
           <w:rFonts w:asciiTheme="minorHAnsi" w:eastAsiaTheme="minorEastAsia" w:hAnsiTheme="minorHAnsi"/>
           <w:noProof/>
-          <w:lang w:eastAsia="ja-JP"/>
+          <w:lang w:val="en-US" w:eastAsia="ja-JP"/>
         </w:rPr>
         <w:tab/>
       </w:r>
@@ -3817,7 +4062,7 @@
         <w:rPr>
           <w:noProof/>
         </w:rPr>
-        <w:t>Patientens direktåtkomst</w:t>
+        <w:t>Uppdatering av engagemangsindex</w:t>
       </w:r>
       <w:r>
         <w:rPr>
@@ -3835,7 +4080,7 @@
         <w:rPr>
           <w:noProof/>
         </w:rPr>
-        <w:instrText xml:space="preserve"> PAGEREF _Toc229556078 \h </w:instrText>
+        <w:instrText xml:space="preserve"> PAGEREF _Toc245233209 \h </w:instrText>
       </w:r>
       <w:r>
         <w:rPr>
@@ -3852,7 +4097,7 @@
         <w:rPr>
           <w:noProof/>
         </w:rPr>
-        <w:t>13</w:t>
+        <w:t>14</w:t>
       </w:r>
       <w:r>
         <w:rPr>
@@ -3871,20 +4116,20 @@
         <w:rPr>
           <w:rFonts w:asciiTheme="minorHAnsi" w:eastAsiaTheme="minorEastAsia" w:hAnsiTheme="minorHAnsi"/>
           <w:noProof/>
-          <w:lang w:eastAsia="ja-JP"/>
+          <w:lang w:val="en-US" w:eastAsia="ja-JP"/>
         </w:rPr>
       </w:pPr>
       <w:r>
         <w:rPr>
           <w:noProof/>
         </w:rPr>
-        <w:t>2.8</w:t>
+        <w:t>3.2</w:t>
       </w:r>
       <w:r>
         <w:rPr>
           <w:rFonts w:asciiTheme="minorHAnsi" w:eastAsiaTheme="minorEastAsia" w:hAnsiTheme="minorHAnsi"/>
           <w:noProof/>
-          <w:lang w:eastAsia="ja-JP"/>
+          <w:lang w:val="en-US" w:eastAsia="ja-JP"/>
         </w:rPr>
         <w:tab/>
       </w:r>
@@ -3892,7 +4137,7 @@
         <w:rPr>
           <w:noProof/>
         </w:rPr>
-        <w:t>Tjänstekontraktens design</w:t>
+        <w:t>SLA-krav</w:t>
       </w:r>
       <w:r>
         <w:rPr>
@@ -3910,7 +4155,7 @@
         <w:rPr>
           <w:noProof/>
         </w:rPr>
-        <w:instrText xml:space="preserve"> PAGEREF _Toc229556079 \h </w:instrText>
+        <w:instrText xml:space="preserve"> PAGEREF _Toc245233210 \h </w:instrText>
       </w:r>
       <w:r>
         <w:rPr>
@@ -3927,7 +4172,382 @@
         <w:rPr>
           <w:noProof/>
         </w:rPr>
-        <w:t>13</w:t>
+        <w:t>16</w:t>
+      </w:r>
+      <w:r>
+        <w:rPr>
+          <w:noProof/>
+        </w:rPr>
+        <w:fldChar w:fldCharType="end"/>
+      </w:r>
+    </w:p>
+    <w:p>
+      <w:pPr>
+        <w:pStyle w:val="Innehll1"/>
+        <w:tabs>
+          <w:tab w:val="left" w:pos="1407"/>
+          <w:tab w:val="right" w:leader="dot" w:pos="9159"/>
+        </w:tabs>
+        <w:rPr>
+          <w:rFonts w:asciiTheme="minorHAnsi" w:eastAsiaTheme="minorEastAsia" w:hAnsiTheme="minorHAnsi"/>
+          <w:noProof/>
+          <w:lang w:val="en-US" w:eastAsia="ja-JP"/>
+        </w:rPr>
+      </w:pPr>
+      <w:r>
+        <w:rPr>
+          <w:noProof/>
+        </w:rPr>
+        <w:t>3.1</w:t>
+      </w:r>
+      <w:r>
+        <w:rPr>
+          <w:rFonts w:asciiTheme="minorHAnsi" w:eastAsiaTheme="minorEastAsia" w:hAnsiTheme="minorHAnsi"/>
+          <w:noProof/>
+          <w:lang w:val="en-US" w:eastAsia="ja-JP"/>
+        </w:rPr>
+        <w:tab/>
+      </w:r>
+      <w:r>
+        <w:rPr>
+          <w:noProof/>
+        </w:rPr>
+        <w:t>Gemensamma konsumentregler</w:t>
+      </w:r>
+      <w:r>
+        <w:rPr>
+          <w:noProof/>
+        </w:rPr>
+        <w:tab/>
+      </w:r>
+      <w:r>
+        <w:rPr>
+          <w:noProof/>
+        </w:rPr>
+        <w:fldChar w:fldCharType="begin"/>
+      </w:r>
+      <w:r>
+        <w:rPr>
+          <w:noProof/>
+        </w:rPr>
+        <w:instrText xml:space="preserve"> PAGEREF _Toc245233211 \h </w:instrText>
+      </w:r>
+      <w:r>
+        <w:rPr>
+          <w:noProof/>
+        </w:rPr>
+      </w:r>
+      <w:r>
+        <w:rPr>
+          <w:noProof/>
+        </w:rPr>
+        <w:fldChar w:fldCharType="separate"/>
+      </w:r>
+      <w:r>
+        <w:rPr>
+          <w:noProof/>
+        </w:rPr>
+        <w:t>16</w:t>
+      </w:r>
+      <w:r>
+        <w:rPr>
+          <w:noProof/>
+        </w:rPr>
+        <w:fldChar w:fldCharType="end"/>
+      </w:r>
+    </w:p>
+    <w:p>
+      <w:pPr>
+        <w:pStyle w:val="Innehll1"/>
+        <w:tabs>
+          <w:tab w:val="left" w:pos="1407"/>
+          <w:tab w:val="right" w:leader="dot" w:pos="9159"/>
+        </w:tabs>
+        <w:rPr>
+          <w:rFonts w:asciiTheme="minorHAnsi" w:eastAsiaTheme="minorEastAsia" w:hAnsiTheme="minorHAnsi"/>
+          <w:noProof/>
+          <w:lang w:val="en-US" w:eastAsia="ja-JP"/>
+        </w:rPr>
+      </w:pPr>
+      <w:r>
+        <w:rPr>
+          <w:noProof/>
+        </w:rPr>
+        <w:t>3.2</w:t>
+      </w:r>
+      <w:r>
+        <w:rPr>
+          <w:rFonts w:asciiTheme="minorHAnsi" w:eastAsiaTheme="minorEastAsia" w:hAnsiTheme="minorHAnsi"/>
+          <w:noProof/>
+          <w:lang w:val="en-US" w:eastAsia="ja-JP"/>
+        </w:rPr>
+        <w:tab/>
+      </w:r>
+      <w:r>
+        <w:rPr>
+          <w:noProof/>
+        </w:rPr>
+        <w:t>Format för Datum</w:t>
+      </w:r>
+      <w:r>
+        <w:rPr>
+          <w:noProof/>
+        </w:rPr>
+        <w:tab/>
+      </w:r>
+      <w:r>
+        <w:rPr>
+          <w:noProof/>
+        </w:rPr>
+        <w:fldChar w:fldCharType="begin"/>
+      </w:r>
+      <w:r>
+        <w:rPr>
+          <w:noProof/>
+        </w:rPr>
+        <w:instrText xml:space="preserve"> PAGEREF _Toc245233212 \h </w:instrText>
+      </w:r>
+      <w:r>
+        <w:rPr>
+          <w:noProof/>
+        </w:rPr>
+      </w:r>
+      <w:r>
+        <w:rPr>
+          <w:noProof/>
+        </w:rPr>
+        <w:fldChar w:fldCharType="separate"/>
+      </w:r>
+      <w:r>
+        <w:rPr>
+          <w:noProof/>
+        </w:rPr>
+        <w:t>16</w:t>
+      </w:r>
+      <w:r>
+        <w:rPr>
+          <w:noProof/>
+        </w:rPr>
+        <w:fldChar w:fldCharType="end"/>
+      </w:r>
+    </w:p>
+    <w:p>
+      <w:pPr>
+        <w:pStyle w:val="Innehll2"/>
+        <w:tabs>
+          <w:tab w:val="left" w:pos="780"/>
+          <w:tab w:val="right" w:leader="dot" w:pos="9159"/>
+        </w:tabs>
+        <w:rPr>
+          <w:rFonts w:asciiTheme="minorHAnsi" w:eastAsiaTheme="minorEastAsia" w:hAnsiTheme="minorHAnsi" w:cstheme="minorBidi"/>
+          <w:noProof/>
+          <w:lang w:val="en-US" w:eastAsia="ja-JP"/>
+        </w:rPr>
+      </w:pPr>
+      <w:r>
+        <w:rPr>
+          <w:noProof/>
+        </w:rPr>
+        <w:t>3.3</w:t>
+      </w:r>
+      <w:r>
+        <w:rPr>
+          <w:rFonts w:asciiTheme="minorHAnsi" w:eastAsiaTheme="minorEastAsia" w:hAnsiTheme="minorHAnsi" w:cstheme="minorBidi"/>
+          <w:noProof/>
+          <w:lang w:val="en-US" w:eastAsia="ja-JP"/>
+        </w:rPr>
+        <w:tab/>
+      </w:r>
+      <w:r>
+        <w:rPr>
+          <w:noProof/>
+        </w:rPr>
+        <w:t>Format för tidpunkter</w:t>
+      </w:r>
+      <w:r>
+        <w:rPr>
+          <w:noProof/>
+        </w:rPr>
+        <w:tab/>
+      </w:r>
+      <w:r>
+        <w:rPr>
+          <w:noProof/>
+        </w:rPr>
+        <w:fldChar w:fldCharType="begin"/>
+      </w:r>
+      <w:r>
+        <w:rPr>
+          <w:noProof/>
+        </w:rPr>
+        <w:instrText xml:space="preserve"> PAGEREF _Toc245233213 \h </w:instrText>
+      </w:r>
+      <w:r>
+        <w:rPr>
+          <w:noProof/>
+        </w:rPr>
+      </w:r>
+      <w:r>
+        <w:rPr>
+          <w:noProof/>
+        </w:rPr>
+        <w:fldChar w:fldCharType="separate"/>
+      </w:r>
+      <w:r>
+        <w:rPr>
+          <w:noProof/>
+        </w:rPr>
+        <w:t>16</w:t>
+      </w:r>
+      <w:r>
+        <w:rPr>
+          <w:noProof/>
+        </w:rPr>
+        <w:fldChar w:fldCharType="end"/>
+      </w:r>
+    </w:p>
+    <w:p>
+      <w:pPr>
+        <w:pStyle w:val="Innehll2"/>
+        <w:tabs>
+          <w:tab w:val="left" w:pos="780"/>
+          <w:tab w:val="right" w:leader="dot" w:pos="9159"/>
+        </w:tabs>
+        <w:rPr>
+          <w:rFonts w:asciiTheme="minorHAnsi" w:eastAsiaTheme="minorEastAsia" w:hAnsiTheme="minorHAnsi" w:cstheme="minorBidi"/>
+          <w:noProof/>
+          <w:lang w:val="en-US" w:eastAsia="ja-JP"/>
+        </w:rPr>
+      </w:pPr>
+      <w:r>
+        <w:rPr>
+          <w:noProof/>
+        </w:rPr>
+        <w:t>3.4</w:t>
+      </w:r>
+      <w:r>
+        <w:rPr>
+          <w:rFonts w:asciiTheme="minorHAnsi" w:eastAsiaTheme="minorEastAsia" w:hAnsiTheme="minorHAnsi" w:cstheme="minorBidi"/>
+          <w:noProof/>
+          <w:lang w:val="en-US" w:eastAsia="ja-JP"/>
+        </w:rPr>
+        <w:tab/>
+      </w:r>
+      <w:r>
+        <w:rPr>
+          <w:noProof/>
+        </w:rPr>
+        <w:t>Tidszon för tidpunkter</w:t>
+      </w:r>
+      <w:r>
+        <w:rPr>
+          <w:noProof/>
+        </w:rPr>
+        <w:tab/>
+      </w:r>
+      <w:r>
+        <w:rPr>
+          <w:noProof/>
+        </w:rPr>
+        <w:fldChar w:fldCharType="begin"/>
+      </w:r>
+      <w:r>
+        <w:rPr>
+          <w:noProof/>
+        </w:rPr>
+        <w:instrText xml:space="preserve"> PAGEREF _Toc245233214 \h </w:instrText>
+      </w:r>
+      <w:r>
+        <w:rPr>
+          <w:noProof/>
+        </w:rPr>
+      </w:r>
+      <w:r>
+        <w:rPr>
+          <w:noProof/>
+        </w:rPr>
+        <w:fldChar w:fldCharType="separate"/>
+      </w:r>
+      <w:r>
+        <w:rPr>
+          <w:noProof/>
+        </w:rPr>
+        <w:t>17</w:t>
+      </w:r>
+      <w:r>
+        <w:rPr>
+          <w:noProof/>
+        </w:rPr>
+        <w:fldChar w:fldCharType="end"/>
+      </w:r>
+    </w:p>
+    <w:p>
+      <w:pPr>
+        <w:pStyle w:val="Innehll1"/>
+        <w:tabs>
+          <w:tab w:val="left" w:pos="1407"/>
+          <w:tab w:val="right" w:leader="dot" w:pos="9159"/>
+        </w:tabs>
+        <w:rPr>
+          <w:rFonts w:asciiTheme="minorHAnsi" w:eastAsiaTheme="minorEastAsia" w:hAnsiTheme="minorHAnsi"/>
+          <w:noProof/>
+          <w:lang w:val="en-US" w:eastAsia="ja-JP"/>
+        </w:rPr>
+      </w:pPr>
+      <w:r>
+        <w:rPr>
+          <w:noProof/>
+        </w:rPr>
+        <w:t>3.5</w:t>
+      </w:r>
+      <w:r>
+        <w:rPr>
+          <w:rFonts w:asciiTheme="minorHAnsi" w:eastAsiaTheme="minorEastAsia" w:hAnsiTheme="minorHAnsi"/>
+          <w:noProof/>
+          <w:lang w:val="en-US" w:eastAsia="ja-JP"/>
+        </w:rPr>
+        <w:tab/>
+      </w:r>
+      <w:r>
+        <w:rPr>
+          <w:noProof/>
+        </w:rPr>
+        <w:t>Felhantering</w:t>
+      </w:r>
+      <w:r>
+        <w:rPr>
+          <w:noProof/>
+        </w:rPr>
+        <w:tab/>
+      </w:r>
+      <w:r>
+        <w:rPr>
+          <w:noProof/>
+        </w:rPr>
+        <w:fldChar w:fldCharType="begin"/>
+      </w:r>
+      <w:r>
+        <w:rPr>
+          <w:noProof/>
+        </w:rPr>
+        <w:instrText xml:space="preserve"> PAGEREF _Toc245233215 \h </w:instrText>
+      </w:r>
+      <w:r>
+        <w:rPr>
+          <w:noProof/>
+        </w:rPr>
+      </w:r>
+      <w:r>
+        <w:rPr>
+          <w:noProof/>
+        </w:rPr>
+        <w:fldChar w:fldCharType="separate"/>
+      </w:r>
+      <w:r>
+        <w:rPr>
+          <w:noProof/>
+        </w:rPr>
+        <w:t>17</w:t>
       </w:r>
       <w:r>
         <w:rPr>
@@ -3946,20 +4566,20 @@
         <w:rPr>
           <w:rFonts w:asciiTheme="minorHAnsi" w:eastAsiaTheme="minorEastAsia" w:hAnsiTheme="minorHAnsi" w:cstheme="minorBidi"/>
           <w:noProof/>
-          <w:lang w:eastAsia="ja-JP"/>
+          <w:lang w:val="en-US" w:eastAsia="ja-JP"/>
         </w:rPr>
       </w:pPr>
       <w:r>
         <w:rPr>
           <w:noProof/>
         </w:rPr>
-        <w:t>3</w:t>
+        <w:t>4</w:t>
       </w:r>
       <w:r>
         <w:rPr>
           <w:rFonts w:asciiTheme="minorHAnsi" w:eastAsiaTheme="minorEastAsia" w:hAnsiTheme="minorHAnsi" w:cstheme="minorBidi"/>
           <w:noProof/>
-          <w:lang w:eastAsia="ja-JP"/>
+          <w:lang w:val="en-US" w:eastAsia="ja-JP"/>
         </w:rPr>
         <w:tab/>
       </w:r>
@@ -3967,7 +4587,7 @@
         <w:rPr>
           <w:noProof/>
         </w:rPr>
-        <w:t>Generella regler</w:t>
+        <w:t>Gemensamma informationskomponenter</w:t>
       </w:r>
       <w:r>
         <w:rPr>
@@ -3985,7 +4605,7 @@
         <w:rPr>
           <w:noProof/>
         </w:rPr>
-        <w:instrText xml:space="preserve"> PAGEREF _Toc229556080 \h </w:instrText>
+        <w:instrText xml:space="preserve"> PAGEREF _Toc245233216 \h </w:instrText>
       </w:r>
       <w:r>
         <w:rPr>
@@ -4002,7 +4622,82 @@
         <w:rPr>
           <w:noProof/>
         </w:rPr>
-        <w:t>14</w:t>
+        <w:t>17</w:t>
+      </w:r>
+      <w:r>
+        <w:rPr>
+          <w:noProof/>
+        </w:rPr>
+        <w:fldChar w:fldCharType="end"/>
+      </w:r>
+    </w:p>
+    <w:p>
+      <w:pPr>
+        <w:pStyle w:val="Innehll2"/>
+        <w:tabs>
+          <w:tab w:val="left" w:pos="600"/>
+          <w:tab w:val="right" w:leader="dot" w:pos="9159"/>
+        </w:tabs>
+        <w:rPr>
+          <w:rFonts w:asciiTheme="minorHAnsi" w:eastAsiaTheme="minorEastAsia" w:hAnsiTheme="minorHAnsi" w:cstheme="minorBidi"/>
+          <w:noProof/>
+          <w:lang w:val="en-US" w:eastAsia="ja-JP"/>
+        </w:rPr>
+      </w:pPr>
+      <w:r>
+        <w:rPr>
+          <w:noProof/>
+        </w:rPr>
+        <w:t>5</w:t>
+      </w:r>
+      <w:r>
+        <w:rPr>
+          <w:rFonts w:asciiTheme="minorHAnsi" w:eastAsiaTheme="minorEastAsia" w:hAnsiTheme="minorHAnsi" w:cstheme="minorBidi"/>
+          <w:noProof/>
+          <w:lang w:val="en-US" w:eastAsia="ja-JP"/>
+        </w:rPr>
+        <w:tab/>
+      </w:r>
+      <w:r>
+        <w:rPr>
+          <w:noProof/>
+        </w:rPr>
+        <w:t>GetReferralOutcome</w:t>
+      </w:r>
+      <w:r>
+        <w:rPr>
+          <w:noProof/>
+        </w:rPr>
+        <w:tab/>
+      </w:r>
+      <w:r>
+        <w:rPr>
+          <w:noProof/>
+        </w:rPr>
+        <w:fldChar w:fldCharType="begin"/>
+      </w:r>
+      <w:r>
+        <w:rPr>
+          <w:noProof/>
+        </w:rPr>
+        <w:instrText xml:space="preserve"> PAGEREF _Toc245233217 \h </w:instrText>
+      </w:r>
+      <w:r>
+        <w:rPr>
+          <w:noProof/>
+        </w:rPr>
+      </w:r>
+      <w:r>
+        <w:rPr>
+          <w:noProof/>
+        </w:rPr>
+        <w:fldChar w:fldCharType="separate"/>
+      </w:r>
+      <w:r>
+        <w:rPr>
+          <w:noProof/>
+        </w:rPr>
+        <w:t>21</w:t>
       </w:r>
       <w:r>
         <w:rPr>
@@ -4021,20 +4716,20 @@
         <w:rPr>
           <w:rFonts w:asciiTheme="minorHAnsi" w:eastAsiaTheme="minorEastAsia" w:hAnsiTheme="minorHAnsi"/>
           <w:noProof/>
-          <w:lang w:eastAsia="ja-JP"/>
+          <w:lang w:val="en-US" w:eastAsia="ja-JP"/>
         </w:rPr>
       </w:pPr>
       <w:r>
         <w:rPr>
           <w:noProof/>
         </w:rPr>
-        <w:t>3.1</w:t>
+        <w:t>5.1</w:t>
       </w:r>
       <w:r>
         <w:rPr>
           <w:rFonts w:asciiTheme="minorHAnsi" w:eastAsiaTheme="minorEastAsia" w:hAnsiTheme="minorHAnsi"/>
           <w:noProof/>
-          <w:lang w:eastAsia="ja-JP"/>
+          <w:lang w:val="en-US" w:eastAsia="ja-JP"/>
         </w:rPr>
         <w:tab/>
       </w:r>
@@ -4042,7 +4737,7 @@
         <w:rPr>
           <w:noProof/>
         </w:rPr>
-        <w:t>Uppdatering av engagemangsindex</w:t>
+        <w:t>Frivillighet</w:t>
       </w:r>
       <w:r>
         <w:rPr>
@@ -4060,7 +4755,7 @@
         <w:rPr>
           <w:noProof/>
         </w:rPr>
-        <w:instrText xml:space="preserve"> PAGEREF _Toc229556081 \h </w:instrText>
+        <w:instrText xml:space="preserve"> PAGEREF _Toc245233218 \h </w:instrText>
       </w:r>
       <w:r>
         <w:rPr>
@@ -4077,7 +4772,7 @@
         <w:rPr>
           <w:noProof/>
         </w:rPr>
-        <w:t>14</w:t>
+        <w:t>21</w:t>
       </w:r>
       <w:r>
         <w:rPr>
@@ -4096,20 +4791,20 @@
         <w:rPr>
           <w:rFonts w:asciiTheme="minorHAnsi" w:eastAsiaTheme="minorEastAsia" w:hAnsiTheme="minorHAnsi"/>
           <w:noProof/>
-          <w:lang w:eastAsia="ja-JP"/>
+          <w:lang w:val="en-US" w:eastAsia="ja-JP"/>
         </w:rPr>
       </w:pPr>
       <w:r>
         <w:rPr>
           <w:noProof/>
         </w:rPr>
-        <w:t>3.2</w:t>
+        <w:t>5.2</w:t>
       </w:r>
       <w:r>
         <w:rPr>
           <w:rFonts w:asciiTheme="minorHAnsi" w:eastAsiaTheme="minorEastAsia" w:hAnsiTheme="minorHAnsi"/>
           <w:noProof/>
-          <w:lang w:eastAsia="ja-JP"/>
+          <w:lang w:val="en-US" w:eastAsia="ja-JP"/>
         </w:rPr>
         <w:tab/>
       </w:r>
@@ -4117,7 +4812,7 @@
         <w:rPr>
           <w:noProof/>
         </w:rPr>
-        <w:t>SLA-krav</w:t>
+        <w:t>Version</w:t>
       </w:r>
       <w:r>
         <w:rPr>
@@ -4135,7 +4830,7 @@
         <w:rPr>
           <w:noProof/>
         </w:rPr>
-        <w:instrText xml:space="preserve"> PAGEREF _Toc229556082 \h </w:instrText>
+        <w:instrText xml:space="preserve"> PAGEREF _Toc245233219 \h </w:instrText>
       </w:r>
       <w:r>
         <w:rPr>
@@ -4152,7 +4847,7 @@
         <w:rPr>
           <w:noProof/>
         </w:rPr>
-        <w:t>16</w:t>
+        <w:t>21</w:t>
       </w:r>
       <w:r>
         <w:rPr>
@@ -4171,20 +4866,20 @@
         <w:rPr>
           <w:rFonts w:asciiTheme="minorHAnsi" w:eastAsiaTheme="minorEastAsia" w:hAnsiTheme="minorHAnsi"/>
           <w:noProof/>
-          <w:lang w:eastAsia="ja-JP"/>
+          <w:lang w:val="en-US" w:eastAsia="ja-JP"/>
         </w:rPr>
       </w:pPr>
       <w:r>
         <w:rPr>
           <w:noProof/>
         </w:rPr>
-        <w:t>3.1</w:t>
+        <w:t>5.3</w:t>
       </w:r>
       <w:r>
         <w:rPr>
           <w:rFonts w:asciiTheme="minorHAnsi" w:eastAsiaTheme="minorEastAsia" w:hAnsiTheme="minorHAnsi"/>
           <w:noProof/>
-          <w:lang w:eastAsia="ja-JP"/>
+          <w:lang w:val="en-US" w:eastAsia="ja-JP"/>
         </w:rPr>
         <w:tab/>
       </w:r>
@@ -4192,7 +4887,7 @@
         <w:rPr>
           <w:noProof/>
         </w:rPr>
-        <w:t>Gemensamma konsumentregler</w:t>
+        <w:t>SLA-krav</w:t>
       </w:r>
       <w:r>
         <w:rPr>
@@ -4210,7 +4905,7 @@
         <w:rPr>
           <w:noProof/>
         </w:rPr>
-        <w:instrText xml:space="preserve"> PAGEREF _Toc229556083 \h </w:instrText>
+        <w:instrText xml:space="preserve"> PAGEREF _Toc245233220 \h </w:instrText>
       </w:r>
       <w:r>
         <w:rPr>
@@ -4227,7 +4922,7 @@
         <w:rPr>
           <w:noProof/>
         </w:rPr>
-        <w:t>16</w:t>
+        <w:t>21</w:t>
       </w:r>
       <w:r>
         <w:rPr>
@@ -4246,20 +4941,20 @@
         <w:rPr>
           <w:rFonts w:asciiTheme="minorHAnsi" w:eastAsiaTheme="minorEastAsia" w:hAnsiTheme="minorHAnsi"/>
           <w:noProof/>
-          <w:lang w:eastAsia="ja-JP"/>
+          <w:lang w:val="en-US" w:eastAsia="ja-JP"/>
         </w:rPr>
       </w:pPr>
       <w:r>
         <w:rPr>
           <w:noProof/>
         </w:rPr>
-        <w:t>3.2</w:t>
+        <w:t>5.4</w:t>
       </w:r>
       <w:r>
         <w:rPr>
           <w:rFonts w:asciiTheme="minorHAnsi" w:eastAsiaTheme="minorEastAsia" w:hAnsiTheme="minorHAnsi"/>
           <w:noProof/>
-          <w:lang w:eastAsia="ja-JP"/>
+          <w:lang w:val="en-US" w:eastAsia="ja-JP"/>
         </w:rPr>
         <w:tab/>
       </w:r>
@@ -4267,7 +4962,7 @@
         <w:rPr>
           <w:noProof/>
         </w:rPr>
-        <w:t>Format för Datum</w:t>
+        <w:t>Fältregler</w:t>
       </w:r>
       <w:r>
         <w:rPr>
@@ -4285,7 +4980,7 @@
         <w:rPr>
           <w:noProof/>
         </w:rPr>
-        <w:instrText xml:space="preserve"> PAGEREF _Toc229556084 \h </w:instrText>
+        <w:instrText xml:space="preserve"> PAGEREF _Toc245233221 \h </w:instrText>
       </w:r>
       <w:r>
         <w:rPr>
@@ -4302,7 +4997,7 @@
         <w:rPr>
           <w:noProof/>
         </w:rPr>
-        <w:t>16</w:t>
+        <w:t>21</w:t>
       </w:r>
       <w:r>
         <w:rPr>
@@ -4315,26 +5010,26 @@
       <w:pPr>
         <w:pStyle w:val="Innehll2"/>
         <w:tabs>
-          <w:tab w:val="left" w:pos="780"/>
+          <w:tab w:val="left" w:pos="600"/>
           <w:tab w:val="right" w:leader="dot" w:pos="9159"/>
         </w:tabs>
         <w:rPr>
           <w:rFonts w:asciiTheme="minorHAnsi" w:eastAsiaTheme="minorEastAsia" w:hAnsiTheme="minorHAnsi" w:cstheme="minorBidi"/>
           <w:noProof/>
-          <w:lang w:eastAsia="ja-JP"/>
+          <w:lang w:val="en-US" w:eastAsia="ja-JP"/>
         </w:rPr>
       </w:pPr>
       <w:r>
         <w:rPr>
           <w:noProof/>
         </w:rPr>
-        <w:t>3.3</w:t>
+        <w:t>6</w:t>
       </w:r>
       <w:r>
         <w:rPr>
           <w:rFonts w:asciiTheme="minorHAnsi" w:eastAsiaTheme="minorEastAsia" w:hAnsiTheme="minorHAnsi" w:cstheme="minorBidi"/>
           <w:noProof/>
-          <w:lang w:eastAsia="ja-JP"/>
+          <w:lang w:val="en-US" w:eastAsia="ja-JP"/>
         </w:rPr>
         <w:tab/>
       </w:r>
@@ -4342,7 +5037,7 @@
         <w:rPr>
           <w:noProof/>
         </w:rPr>
-        <w:t>Format för tidpunkter</w:t>
+        <w:t>GetMaternityMedicalHistory</w:t>
       </w:r>
       <w:r>
         <w:rPr>
@@ -4360,7 +5055,7 @@
         <w:rPr>
           <w:noProof/>
         </w:rPr>
-        <w:instrText xml:space="preserve"> PAGEREF _Toc229556085 \h </w:instrText>
+        <w:instrText xml:space="preserve"> PAGEREF _Toc245233222 \h </w:instrText>
       </w:r>
       <w:r>
         <w:rPr>
@@ -4377,82 +5072,7 @@
         <w:rPr>
           <w:noProof/>
         </w:rPr>
-        <w:t>16</w:t>
-      </w:r>
-      <w:r>
-        <w:rPr>
-          <w:noProof/>
-        </w:rPr>
-        <w:fldChar w:fldCharType="end"/>
-      </w:r>
-    </w:p>
-    <w:p>
-      <w:pPr>
-        <w:pStyle w:val="Innehll2"/>
-        <w:tabs>
-          <w:tab w:val="left" w:pos="780"/>
-          <w:tab w:val="right" w:leader="dot" w:pos="9159"/>
-        </w:tabs>
-        <w:rPr>
-          <w:rFonts w:asciiTheme="minorHAnsi" w:eastAsiaTheme="minorEastAsia" w:hAnsiTheme="minorHAnsi" w:cstheme="minorBidi"/>
-          <w:noProof/>
-          <w:lang w:eastAsia="ja-JP"/>
-        </w:rPr>
-      </w:pPr>
-      <w:r>
-        <w:rPr>
-          <w:noProof/>
-        </w:rPr>
-        <w:t>3.4</w:t>
-      </w:r>
-      <w:r>
-        <w:rPr>
-          <w:rFonts w:asciiTheme="minorHAnsi" w:eastAsiaTheme="minorEastAsia" w:hAnsiTheme="minorHAnsi" w:cstheme="minorBidi"/>
-          <w:noProof/>
-          <w:lang w:eastAsia="ja-JP"/>
-        </w:rPr>
-        <w:tab/>
-      </w:r>
-      <w:r>
-        <w:rPr>
-          <w:noProof/>
-        </w:rPr>
-        <w:t>Tidszon för tidpunkter</w:t>
-      </w:r>
-      <w:r>
-        <w:rPr>
-          <w:noProof/>
-        </w:rPr>
-        <w:tab/>
-      </w:r>
-      <w:r>
-        <w:rPr>
-          <w:noProof/>
-        </w:rPr>
-        <w:fldChar w:fldCharType="begin"/>
-      </w:r>
-      <w:r>
-        <w:rPr>
-          <w:noProof/>
-        </w:rPr>
-        <w:instrText xml:space="preserve"> PAGEREF _Toc229556086 \h </w:instrText>
-      </w:r>
-      <w:r>
-        <w:rPr>
-          <w:noProof/>
-        </w:rPr>
-      </w:r>
-      <w:r>
-        <w:rPr>
-          <w:noProof/>
-        </w:rPr>
-        <w:fldChar w:fldCharType="separate"/>
-      </w:r>
-      <w:r>
-        <w:rPr>
-          <w:noProof/>
-        </w:rPr>
-        <w:t>17</w:t>
+        <w:t>25</w:t>
       </w:r>
       <w:r>
         <w:rPr>
@@ -4471,20 +5091,20 @@
         <w:rPr>
           <w:rFonts w:asciiTheme="minorHAnsi" w:eastAsiaTheme="minorEastAsia" w:hAnsiTheme="minorHAnsi"/>
           <w:noProof/>
-          <w:lang w:eastAsia="ja-JP"/>
+          <w:lang w:val="en-US" w:eastAsia="ja-JP"/>
         </w:rPr>
       </w:pPr>
       <w:r>
         <w:rPr>
           <w:noProof/>
         </w:rPr>
-        <w:t>3.5</w:t>
+        <w:t>6.1</w:t>
       </w:r>
       <w:r>
         <w:rPr>
           <w:rFonts w:asciiTheme="minorHAnsi" w:eastAsiaTheme="minorEastAsia" w:hAnsiTheme="minorHAnsi"/>
           <w:noProof/>
-          <w:lang w:eastAsia="ja-JP"/>
+          <w:lang w:val="en-US" w:eastAsia="ja-JP"/>
         </w:rPr>
         <w:tab/>
       </w:r>
@@ -4492,7 +5112,7 @@
         <w:rPr>
           <w:noProof/>
         </w:rPr>
-        <w:t>Felhantering</w:t>
+        <w:t>Frivillighet</w:t>
       </w:r>
       <w:r>
         <w:rPr>
@@ -4510,7 +5130,7 @@
         <w:rPr>
           <w:noProof/>
         </w:rPr>
-        <w:instrText xml:space="preserve"> PAGEREF _Toc229556087 \h </w:instrText>
+        <w:instrText xml:space="preserve"> PAGEREF _Toc245233223 \h </w:instrText>
       </w:r>
       <w:r>
         <w:rPr>
@@ -4527,157 +5147,7 @@
         <w:rPr>
           <w:noProof/>
         </w:rPr>
-        <w:t>17</w:t>
-      </w:r>
-      <w:r>
-        <w:rPr>
-          <w:noProof/>
-        </w:rPr>
-        <w:fldChar w:fldCharType="end"/>
-      </w:r>
-    </w:p>
-    <w:p>
-      <w:pPr>
-        <w:pStyle w:val="Innehll2"/>
-        <w:tabs>
-          <w:tab w:val="left" w:pos="600"/>
-          <w:tab w:val="right" w:leader="dot" w:pos="9159"/>
-        </w:tabs>
-        <w:rPr>
-          <w:rFonts w:asciiTheme="minorHAnsi" w:eastAsiaTheme="minorEastAsia" w:hAnsiTheme="minorHAnsi" w:cstheme="minorBidi"/>
-          <w:noProof/>
-          <w:lang w:eastAsia="ja-JP"/>
-        </w:rPr>
-      </w:pPr>
-      <w:r>
-        <w:rPr>
-          <w:noProof/>
-        </w:rPr>
-        <w:t>4</w:t>
-      </w:r>
-      <w:r>
-        <w:rPr>
-          <w:rFonts w:asciiTheme="minorHAnsi" w:eastAsiaTheme="minorEastAsia" w:hAnsiTheme="minorHAnsi" w:cstheme="minorBidi"/>
-          <w:noProof/>
-          <w:lang w:eastAsia="ja-JP"/>
-        </w:rPr>
-        <w:tab/>
-      </w:r>
-      <w:r>
-        <w:rPr>
-          <w:noProof/>
-        </w:rPr>
-        <w:t>Gemensamma informationskomponenter</w:t>
-      </w:r>
-      <w:r>
-        <w:rPr>
-          <w:noProof/>
-        </w:rPr>
-        <w:tab/>
-      </w:r>
-      <w:r>
-        <w:rPr>
-          <w:noProof/>
-        </w:rPr>
-        <w:fldChar w:fldCharType="begin"/>
-      </w:r>
-      <w:r>
-        <w:rPr>
-          <w:noProof/>
-        </w:rPr>
-        <w:instrText xml:space="preserve"> PAGEREF _Toc229556088 \h </w:instrText>
-      </w:r>
-      <w:r>
-        <w:rPr>
-          <w:noProof/>
-        </w:rPr>
-      </w:r>
-      <w:r>
-        <w:rPr>
-          <w:noProof/>
-        </w:rPr>
-        <w:fldChar w:fldCharType="separate"/>
-      </w:r>
-      <w:r>
-        <w:rPr>
-          <w:noProof/>
-        </w:rPr>
-        <w:t>17</w:t>
-      </w:r>
-      <w:r>
-        <w:rPr>
-          <w:noProof/>
-        </w:rPr>
-        <w:fldChar w:fldCharType="end"/>
-      </w:r>
-    </w:p>
-    <w:p>
-      <w:pPr>
-        <w:pStyle w:val="Innehll2"/>
-        <w:tabs>
-          <w:tab w:val="left" w:pos="600"/>
-          <w:tab w:val="right" w:leader="dot" w:pos="9159"/>
-        </w:tabs>
-        <w:rPr>
-          <w:rFonts w:asciiTheme="minorHAnsi" w:eastAsiaTheme="minorEastAsia" w:hAnsiTheme="minorHAnsi" w:cstheme="minorBidi"/>
-          <w:noProof/>
-          <w:lang w:eastAsia="ja-JP"/>
-        </w:rPr>
-      </w:pPr>
-      <w:r>
-        <w:rPr>
-          <w:noProof/>
-        </w:rPr>
-        <w:t>5</w:t>
-      </w:r>
-      <w:r>
-        <w:rPr>
-          <w:rFonts w:asciiTheme="minorHAnsi" w:eastAsiaTheme="minorEastAsia" w:hAnsiTheme="minorHAnsi" w:cstheme="minorBidi"/>
-          <w:noProof/>
-          <w:lang w:eastAsia="ja-JP"/>
-        </w:rPr>
-        <w:tab/>
-      </w:r>
-      <w:r>
-        <w:rPr>
-          <w:noProof/>
-        </w:rPr>
-        <w:t>GetReferralOutcome</w:t>
-      </w:r>
-      <w:r>
-        <w:rPr>
-          <w:noProof/>
-        </w:rPr>
-        <w:tab/>
-      </w:r>
-      <w:r>
-        <w:rPr>
-          <w:noProof/>
-        </w:rPr>
-        <w:fldChar w:fldCharType="begin"/>
-      </w:r>
-      <w:r>
-        <w:rPr>
-          <w:noProof/>
-        </w:rPr>
-        <w:instrText xml:space="preserve"> PAGEREF _Toc229556089 \h </w:instrText>
-      </w:r>
-      <w:r>
-        <w:rPr>
-          <w:noProof/>
-        </w:rPr>
-      </w:r>
-      <w:r>
-        <w:rPr>
-          <w:noProof/>
-        </w:rPr>
-        <w:fldChar w:fldCharType="separate"/>
-      </w:r>
-      <w:r>
-        <w:rPr>
-          <w:noProof/>
-        </w:rPr>
-        <w:t>21</w:t>
+        <w:t>25</w:t>
       </w:r>
       <w:r>
         <w:rPr>
@@ -4696,20 +5166,20 @@
         <w:rPr>
           <w:rFonts w:asciiTheme="minorHAnsi" w:eastAsiaTheme="minorEastAsia" w:hAnsiTheme="minorHAnsi"/>
           <w:noProof/>
-          <w:lang w:eastAsia="ja-JP"/>
+          <w:lang w:val="en-US" w:eastAsia="ja-JP"/>
         </w:rPr>
       </w:pPr>
       <w:r>
         <w:rPr>
           <w:noProof/>
         </w:rPr>
-        <w:t>5.1</w:t>
+        <w:t>6.2</w:t>
       </w:r>
       <w:r>
         <w:rPr>
           <w:rFonts w:asciiTheme="minorHAnsi" w:eastAsiaTheme="minorEastAsia" w:hAnsiTheme="minorHAnsi"/>
           <w:noProof/>
-          <w:lang w:eastAsia="ja-JP"/>
+          <w:lang w:val="en-US" w:eastAsia="ja-JP"/>
         </w:rPr>
         <w:tab/>
       </w:r>
@@ -4717,7 +5187,7 @@
         <w:rPr>
           <w:noProof/>
         </w:rPr>
-        <w:t>Frivillighet</w:t>
+        <w:t>Version</w:t>
       </w:r>
       <w:r>
         <w:rPr>
@@ -4735,7 +5205,7 @@
         <w:rPr>
           <w:noProof/>
         </w:rPr>
-        <w:instrText xml:space="preserve"> PAGEREF _Toc229556090 \h </w:instrText>
+        <w:instrText xml:space="preserve"> PAGEREF _Toc245233224 \h </w:instrText>
       </w:r>
       <w:r>
         <w:rPr>
@@ -4752,7 +5222,7 @@
         <w:rPr>
           <w:noProof/>
         </w:rPr>
-        <w:t>21</w:t>
+        <w:t>25</w:t>
       </w:r>
       <w:r>
         <w:rPr>
@@ -4771,20 +5241,20 @@
         <w:rPr>
           <w:rFonts w:asciiTheme="minorHAnsi" w:eastAsiaTheme="minorEastAsia" w:hAnsiTheme="minorHAnsi"/>
           <w:noProof/>
-          <w:lang w:eastAsia="ja-JP"/>
+          <w:lang w:val="en-US" w:eastAsia="ja-JP"/>
         </w:rPr>
       </w:pPr>
       <w:r>
         <w:rPr>
           <w:noProof/>
         </w:rPr>
-        <w:t>5.2</w:t>
+        <w:t>6.3</w:t>
       </w:r>
       <w:r>
         <w:rPr>
           <w:rFonts w:asciiTheme="minorHAnsi" w:eastAsiaTheme="minorEastAsia" w:hAnsiTheme="minorHAnsi"/>
           <w:noProof/>
-          <w:lang w:eastAsia="ja-JP"/>
+          <w:lang w:val="en-US" w:eastAsia="ja-JP"/>
         </w:rPr>
         <w:tab/>
       </w:r>
@@ -4792,7 +5262,7 @@
         <w:rPr>
           <w:noProof/>
         </w:rPr>
-        <w:t>Version</w:t>
+        <w:t>SLA-krav</w:t>
       </w:r>
       <w:r>
         <w:rPr>
@@ -4810,7 +5280,7 @@
         <w:rPr>
           <w:noProof/>
         </w:rPr>
-        <w:instrText xml:space="preserve"> PAGEREF _Toc229556091 \h </w:instrText>
+        <w:instrText xml:space="preserve"> PAGEREF _Toc245233225 \h </w:instrText>
       </w:r>
       <w:r>
         <w:rPr>
@@ -4827,7 +5297,7 @@
         <w:rPr>
           <w:noProof/>
         </w:rPr>
-        <w:t>21</w:t>
+        <w:t>25</w:t>
       </w:r>
       <w:r>
         <w:rPr>
@@ -4846,20 +5316,20 @@
         <w:rPr>
           <w:rFonts w:asciiTheme="minorHAnsi" w:eastAsiaTheme="minorEastAsia" w:hAnsiTheme="minorHAnsi"/>
           <w:noProof/>
-          <w:lang w:eastAsia="ja-JP"/>
+          <w:lang w:val="en-US" w:eastAsia="ja-JP"/>
         </w:rPr>
       </w:pPr>
       <w:r>
         <w:rPr>
           <w:noProof/>
         </w:rPr>
-        <w:t>5.3</w:t>
+        <w:t>6.4</w:t>
       </w:r>
       <w:r>
         <w:rPr>
           <w:rFonts w:asciiTheme="minorHAnsi" w:eastAsiaTheme="minorEastAsia" w:hAnsiTheme="minorHAnsi"/>
           <w:noProof/>
-          <w:lang w:eastAsia="ja-JP"/>
+          <w:lang w:val="en-US" w:eastAsia="ja-JP"/>
         </w:rPr>
         <w:tab/>
       </w:r>
@@ -4867,7 +5337,7 @@
         <w:rPr>
           <w:noProof/>
         </w:rPr>
-        <w:t>SLA-krav</w:t>
+        <w:t>V-MIM</w:t>
       </w:r>
       <w:r>
         <w:rPr>
@@ -4885,7 +5355,7 @@
         <w:rPr>
           <w:noProof/>
         </w:rPr>
-        <w:instrText xml:space="preserve"> PAGEREF _Toc229556092 \h </w:instrText>
+        <w:instrText xml:space="preserve"> PAGEREF _Toc245233226 \h </w:instrText>
       </w:r>
       <w:r>
         <w:rPr>
@@ -4902,7 +5372,7 @@
         <w:rPr>
           <w:noProof/>
         </w:rPr>
-        <w:t>21</w:t>
+        <w:t>25</w:t>
       </w:r>
       <w:r>
         <w:rPr>
@@ -4921,20 +5391,20 @@
         <w:rPr>
           <w:rFonts w:asciiTheme="minorHAnsi" w:eastAsiaTheme="minorEastAsia" w:hAnsiTheme="minorHAnsi"/>
           <w:noProof/>
-          <w:lang w:eastAsia="ja-JP"/>
+          <w:lang w:val="en-US" w:eastAsia="ja-JP"/>
         </w:rPr>
       </w:pPr>
       <w:r>
         <w:rPr>
           <w:noProof/>
         </w:rPr>
-        <w:t>5.4</w:t>
+        <w:t>6.5</w:t>
       </w:r>
       <w:r>
         <w:rPr>
           <w:rFonts w:asciiTheme="minorHAnsi" w:eastAsiaTheme="minorEastAsia" w:hAnsiTheme="minorHAnsi"/>
           <w:noProof/>
-          <w:lang w:eastAsia="ja-JP"/>
+          <w:lang w:val="en-US" w:eastAsia="ja-JP"/>
         </w:rPr>
         <w:tab/>
       </w:r>
@@ -4960,458 +5430,7 @@
         <w:rPr>
           <w:noProof/>
         </w:rPr>
-        <w:instrText xml:space="preserve"> PAGEREF _Toc229556093 \h </w:instrText>
-      </w:r>
-      <w:r>
-        <w:rPr>
-          <w:noProof/>
-        </w:rPr>
-      </w:r>
-      <w:r>
-        <w:rPr>
-          <w:noProof/>
-        </w:rPr>
-        <w:fldChar w:fldCharType="separate"/>
-      </w:r>
-      <w:r>
-        <w:rPr>
-          <w:noProof/>
-        </w:rPr>
-        <w:t>21</w:t>
-      </w:r>
-      <w:r>
-        <w:rPr>
-          <w:noProof/>
-        </w:rPr>
-        <w:fldChar w:fldCharType="end"/>
-      </w:r>
-    </w:p>
-    <w:p>
-      <w:pPr>
-        <w:pStyle w:val="Innehll2"/>
-        <w:tabs>
-          <w:tab w:val="left" w:pos="600"/>
-          <w:tab w:val="right" w:leader="dot" w:pos="9159"/>
-        </w:tabs>
-        <w:rPr>
-          <w:rFonts w:asciiTheme="minorHAnsi" w:eastAsiaTheme="minorEastAsia" w:hAnsiTheme="minorHAnsi" w:cstheme="minorBidi"/>
-          <w:noProof/>
-          <w:lang w:eastAsia="ja-JP"/>
-        </w:rPr>
-      </w:pPr>
-      <w:r>
-        <w:rPr>
-          <w:noProof/>
-        </w:rPr>
-        <w:t>6</w:t>
-      </w:r>
-      <w:r>
-        <w:rPr>
-          <w:rFonts w:asciiTheme="minorHAnsi" w:eastAsiaTheme="minorEastAsia" w:hAnsiTheme="minorHAnsi" w:cstheme="minorBidi"/>
-          <w:noProof/>
-          <w:lang w:eastAsia="ja-JP"/>
-        </w:rPr>
-        <w:tab/>
-      </w:r>
-      <w:r>
-        <w:rPr>
-          <w:noProof/>
-          <w:highlight w:val="yellow"/>
-        </w:rPr>
-        <w:t>GetMaternityMedicalHistory</w:t>
-      </w:r>
-      <w:r>
-        <w:rPr>
-          <w:noProof/>
-        </w:rPr>
-        <w:tab/>
-      </w:r>
-      <w:r>
-        <w:rPr>
-          <w:noProof/>
-        </w:rPr>
-        <w:fldChar w:fldCharType="begin"/>
-      </w:r>
-      <w:r>
-        <w:rPr>
-          <w:noProof/>
-        </w:rPr>
-        <w:instrText xml:space="preserve"> PAGEREF _Toc229556094 \h </w:instrText>
-      </w:r>
-      <w:r>
-        <w:rPr>
-          <w:noProof/>
-        </w:rPr>
-      </w:r>
-      <w:r>
-        <w:rPr>
-          <w:noProof/>
-        </w:rPr>
-        <w:fldChar w:fldCharType="separate"/>
-      </w:r>
-      <w:r>
-        <w:rPr>
-          <w:noProof/>
-        </w:rPr>
-        <w:t>25</w:t>
-      </w:r>
-      <w:r>
-        <w:rPr>
-          <w:noProof/>
-        </w:rPr>
-        <w:fldChar w:fldCharType="end"/>
-      </w:r>
-    </w:p>
-    <w:p>
-      <w:pPr>
-        <w:pStyle w:val="Innehll1"/>
-        <w:tabs>
-          <w:tab w:val="left" w:pos="1407"/>
-          <w:tab w:val="right" w:leader="dot" w:pos="9159"/>
-        </w:tabs>
-        <w:rPr>
-          <w:rFonts w:asciiTheme="minorHAnsi" w:eastAsiaTheme="minorEastAsia" w:hAnsiTheme="minorHAnsi"/>
-          <w:noProof/>
-          <w:lang w:eastAsia="ja-JP"/>
-        </w:rPr>
-      </w:pPr>
-      <w:r>
-        <w:rPr>
-          <w:noProof/>
-        </w:rPr>
-        <w:t>6.1</w:t>
-      </w:r>
-      <w:r>
-        <w:rPr>
-          <w:rFonts w:asciiTheme="minorHAnsi" w:eastAsiaTheme="minorEastAsia" w:hAnsiTheme="minorHAnsi"/>
-          <w:noProof/>
-          <w:lang w:eastAsia="ja-JP"/>
-        </w:rPr>
-        <w:tab/>
-      </w:r>
-      <w:r>
-        <w:rPr>
-          <w:noProof/>
-        </w:rPr>
-        <w:t>Frivillighet</w:t>
-      </w:r>
-      <w:r>
-        <w:rPr>
-          <w:noProof/>
-        </w:rPr>
-        <w:tab/>
-      </w:r>
-      <w:r>
-        <w:rPr>
-          <w:noProof/>
-        </w:rPr>
-        <w:fldChar w:fldCharType="begin"/>
-      </w:r>
-      <w:r>
-        <w:rPr>
-          <w:noProof/>
-        </w:rPr>
-        <w:instrText xml:space="preserve"> PAGEREF _Toc229556095 \h </w:instrText>
-      </w:r>
-      <w:r>
-        <w:rPr>
-          <w:noProof/>
-        </w:rPr>
-      </w:r>
-      <w:r>
-        <w:rPr>
-          <w:noProof/>
-        </w:rPr>
-        <w:fldChar w:fldCharType="separate"/>
-      </w:r>
-      <w:r>
-        <w:rPr>
-          <w:noProof/>
-        </w:rPr>
-        <w:t>25</w:t>
-      </w:r>
-      <w:r>
-        <w:rPr>
-          <w:noProof/>
-        </w:rPr>
-        <w:fldChar w:fldCharType="end"/>
-      </w:r>
-    </w:p>
-    <w:p>
-      <w:pPr>
-        <w:pStyle w:val="Innehll1"/>
-        <w:tabs>
-          <w:tab w:val="left" w:pos="1407"/>
-          <w:tab w:val="right" w:leader="dot" w:pos="9159"/>
-        </w:tabs>
-        <w:rPr>
-          <w:rFonts w:asciiTheme="minorHAnsi" w:eastAsiaTheme="minorEastAsia" w:hAnsiTheme="minorHAnsi"/>
-          <w:noProof/>
-          <w:lang w:eastAsia="ja-JP"/>
-        </w:rPr>
-      </w:pPr>
-      <w:r>
-        <w:rPr>
-          <w:noProof/>
-        </w:rPr>
-        <w:t>6.2</w:t>
-      </w:r>
-      <w:r>
-        <w:rPr>
-          <w:rFonts w:asciiTheme="minorHAnsi" w:eastAsiaTheme="minorEastAsia" w:hAnsiTheme="minorHAnsi"/>
-          <w:noProof/>
-          <w:lang w:eastAsia="ja-JP"/>
-        </w:rPr>
-        <w:tab/>
-      </w:r>
-      <w:r>
-        <w:rPr>
-          <w:noProof/>
-        </w:rPr>
-        <w:t>Version</w:t>
-      </w:r>
-      <w:r>
-        <w:rPr>
-          <w:noProof/>
-        </w:rPr>
-        <w:tab/>
-      </w:r>
-      <w:r>
-        <w:rPr>
-          <w:noProof/>
-        </w:rPr>
-        <w:fldChar w:fldCharType="begin"/>
-      </w:r>
-      <w:r>
-        <w:rPr>
-          <w:noProof/>
-        </w:rPr>
-        <w:instrText xml:space="preserve"> PAGEREF _Toc229556096 \h </w:instrText>
-      </w:r>
-      <w:r>
-        <w:rPr>
-          <w:noProof/>
-        </w:rPr>
-      </w:r>
-      <w:r>
-        <w:rPr>
-          <w:noProof/>
-        </w:rPr>
-        <w:fldChar w:fldCharType="separate"/>
-      </w:r>
-      <w:r>
-        <w:rPr>
-          <w:noProof/>
-        </w:rPr>
-        <w:t>25</w:t>
-      </w:r>
-      <w:r>
-        <w:rPr>
-          <w:noProof/>
-        </w:rPr>
-        <w:fldChar w:fldCharType="end"/>
-      </w:r>
-    </w:p>
-    <w:p>
-      <w:pPr>
-        <w:pStyle w:val="Innehll1"/>
-        <w:tabs>
-          <w:tab w:val="left" w:pos="1407"/>
-          <w:tab w:val="right" w:leader="dot" w:pos="9159"/>
-        </w:tabs>
-        <w:rPr>
-          <w:rFonts w:asciiTheme="minorHAnsi" w:eastAsiaTheme="minorEastAsia" w:hAnsiTheme="minorHAnsi"/>
-          <w:noProof/>
-          <w:lang w:eastAsia="ja-JP"/>
-        </w:rPr>
-      </w:pPr>
-      <w:r>
-        <w:rPr>
-          <w:noProof/>
-        </w:rPr>
-        <w:t>6.3</w:t>
-      </w:r>
-      <w:r>
-        <w:rPr>
-          <w:rFonts w:asciiTheme="minorHAnsi" w:eastAsiaTheme="minorEastAsia" w:hAnsiTheme="minorHAnsi"/>
-          <w:noProof/>
-          <w:lang w:eastAsia="ja-JP"/>
-        </w:rPr>
-        <w:tab/>
-      </w:r>
-      <w:r>
-        <w:rPr>
-          <w:noProof/>
-        </w:rPr>
-        <w:t>SLA-krav</w:t>
-      </w:r>
-      <w:r>
-        <w:rPr>
-          <w:noProof/>
-        </w:rPr>
-        <w:tab/>
-      </w:r>
-      <w:r>
-        <w:rPr>
-          <w:noProof/>
-        </w:rPr>
-        <w:fldChar w:fldCharType="begin"/>
-      </w:r>
-      <w:r>
-        <w:rPr>
-          <w:noProof/>
-        </w:rPr>
-        <w:instrText xml:space="preserve"> PAGEREF _Toc229556097 \h </w:instrText>
-      </w:r>
-      <w:r>
-        <w:rPr>
-          <w:noProof/>
-        </w:rPr>
-      </w:r>
-      <w:r>
-        <w:rPr>
-          <w:noProof/>
-        </w:rPr>
-        <w:fldChar w:fldCharType="separate"/>
-      </w:r>
-      <w:r>
-        <w:rPr>
-          <w:noProof/>
-        </w:rPr>
-        <w:t>25</w:t>
-      </w:r>
-      <w:r>
-        <w:rPr>
-          <w:noProof/>
-        </w:rPr>
-        <w:fldChar w:fldCharType="end"/>
-      </w:r>
-    </w:p>
-    <w:p>
-      <w:pPr>
-        <w:pStyle w:val="Innehll1"/>
-        <w:tabs>
-          <w:tab w:val="left" w:pos="1407"/>
-          <w:tab w:val="right" w:leader="dot" w:pos="9159"/>
-        </w:tabs>
-        <w:rPr>
-          <w:rFonts w:asciiTheme="minorHAnsi" w:eastAsiaTheme="minorEastAsia" w:hAnsiTheme="minorHAnsi"/>
-          <w:noProof/>
-          <w:lang w:eastAsia="ja-JP"/>
-        </w:rPr>
-      </w:pPr>
-      <w:r>
-        <w:rPr>
-          <w:noProof/>
-        </w:rPr>
-        <w:t>6.4</w:t>
-      </w:r>
-      <w:r>
-        <w:rPr>
-          <w:rFonts w:asciiTheme="minorHAnsi" w:eastAsiaTheme="minorEastAsia" w:hAnsiTheme="minorHAnsi"/>
-          <w:noProof/>
-          <w:lang w:eastAsia="ja-JP"/>
-        </w:rPr>
-        <w:tab/>
-      </w:r>
-      <w:r>
-        <w:rPr>
-          <w:noProof/>
-        </w:rPr>
-        <w:t>V-MIM</w:t>
-      </w:r>
-      <w:r>
-        <w:rPr>
-          <w:noProof/>
-        </w:rPr>
-        <w:tab/>
-      </w:r>
-      <w:r>
-        <w:rPr>
-          <w:noProof/>
-        </w:rPr>
-        <w:fldChar w:fldCharType="begin"/>
-      </w:r>
-      <w:r>
-        <w:rPr>
-          <w:noProof/>
-        </w:rPr>
-        <w:instrText xml:space="preserve"> PAGEREF _Toc229556098 \h </w:instrText>
-      </w:r>
-      <w:r>
-        <w:rPr>
-          <w:noProof/>
-        </w:rPr>
-      </w:r>
-      <w:r>
-        <w:rPr>
-          <w:noProof/>
-        </w:rPr>
-        <w:fldChar w:fldCharType="separate"/>
-      </w:r>
-      <w:r>
-        <w:rPr>
-          <w:noProof/>
-        </w:rPr>
-        <w:t>25</w:t>
-      </w:r>
-      <w:r>
-        <w:rPr>
-          <w:noProof/>
-        </w:rPr>
-        <w:fldChar w:fldCharType="end"/>
-      </w:r>
-    </w:p>
-    <w:p>
-      <w:pPr>
-        <w:pStyle w:val="Innehll1"/>
-        <w:tabs>
-          <w:tab w:val="left" w:pos="1407"/>
-          <w:tab w:val="right" w:leader="dot" w:pos="9159"/>
-        </w:tabs>
-        <w:rPr>
-          <w:rFonts w:asciiTheme="minorHAnsi" w:eastAsiaTheme="minorEastAsia" w:hAnsiTheme="minorHAnsi"/>
-          <w:noProof/>
-          <w:lang w:eastAsia="ja-JP"/>
-        </w:rPr>
-      </w:pPr>
-      <w:r>
-        <w:rPr>
-          <w:noProof/>
-        </w:rPr>
-        <w:t>6.5</w:t>
-      </w:r>
-      <w:r>
-        <w:rPr>
-          <w:rFonts w:asciiTheme="minorHAnsi" w:eastAsiaTheme="minorEastAsia" w:hAnsiTheme="minorHAnsi"/>
-          <w:noProof/>
-          <w:lang w:eastAsia="ja-JP"/>
-        </w:rPr>
-        <w:tab/>
-      </w:r>
-      <w:r>
-        <w:rPr>
-          <w:noProof/>
-        </w:rPr>
-        <w:t>Fältregler</w:t>
-      </w:r>
-      <w:r>
-        <w:rPr>
-          <w:noProof/>
-        </w:rPr>
-        <w:tab/>
-      </w:r>
-      <w:r>
-        <w:rPr>
-          <w:noProof/>
-        </w:rPr>
-        <w:fldChar w:fldCharType="begin"/>
-      </w:r>
-      <w:r>
-        <w:rPr>
-          <w:noProof/>
-        </w:rPr>
-        <w:instrText xml:space="preserve"> PAGEREF _Toc229556099 \h </w:instrText>
+        <w:instrText xml:space="preserve"> PAGEREF _Toc245233227 \h </w:instrText>
       </w:r>
       <w:r>
         <w:rPr>
@@ -5504,13 +5523,13 @@
         <w:pStyle w:val="Rubrik1"/>
         <w:ind w:hanging="432"/>
       </w:pPr>
-      <w:bookmarkStart w:id="0" w:name="_Toc341787023"/>
-      <w:bookmarkStart w:id="1" w:name="_Toc229556070"/>
+      <w:bookmarkStart w:id="1" w:name="_Toc341787023"/>
+      <w:bookmarkStart w:id="2" w:name="_Toc245233199"/>
       <w:r>
         <w:t>Inledning</w:t>
       </w:r>
-      <w:bookmarkEnd w:id="0"/>
       <w:bookmarkEnd w:id="1"/>
+      <w:bookmarkEnd w:id="2"/>
     </w:p>
     <w:p>
       <w:pPr>
@@ -6132,7 +6151,7 @@
           <w:spacing w:val="1"/>
         </w:rPr>
       </w:pPr>
-      <w:bookmarkStart w:id="2" w:name="_Toc341787025"/>
+      <w:bookmarkStart w:id="3" w:name="_Toc341787025"/>
     </w:p>
     <w:p>
       <w:pPr>
@@ -6142,14 +6161,17 @@
           <w:bCs w:val="0"/>
         </w:rPr>
       </w:pPr>
-      <w:bookmarkStart w:id="3" w:name="_Toc219337763"/>
-      <w:bookmarkStart w:id="4" w:name="_Toc229556071"/>
-      <w:bookmarkEnd w:id="2"/>
+      <w:bookmarkStart w:id="4" w:name="_Toc219337776"/>
+      <w:bookmarkStart w:id="5" w:name="_Toc219337763"/>
+      <w:bookmarkStart w:id="6" w:name="_Toc245232872"/>
+      <w:bookmarkStart w:id="7" w:name="_Toc245233200"/>
+      <w:bookmarkEnd w:id="3"/>
       <w:r>
         <w:t>Tjänstedomänens arkitektur</w:t>
       </w:r>
-      <w:bookmarkEnd w:id="3"/>
-      <w:bookmarkEnd w:id="4"/>
+      <w:bookmarkEnd w:id="5"/>
+      <w:bookmarkEnd w:id="6"/>
+      <w:bookmarkEnd w:id="7"/>
     </w:p>
     <w:p>
       <w:pPr>
@@ -6176,13 +6198,15 @@
       <w:pPr>
         <w:pStyle w:val="Rubrik2b"/>
       </w:pPr>
-      <w:bookmarkStart w:id="5" w:name="_Toc219337764"/>
-      <w:bookmarkStart w:id="6" w:name="_Toc229556072"/>
+      <w:bookmarkStart w:id="8" w:name="_Toc219337764"/>
+      <w:bookmarkStart w:id="9" w:name="_Toc245232873"/>
+      <w:bookmarkStart w:id="10" w:name="_Toc245233201"/>
       <w:r>
         <w:t>Övergripande</w:t>
       </w:r>
-      <w:bookmarkEnd w:id="5"/>
-      <w:bookmarkEnd w:id="6"/>
+      <w:bookmarkEnd w:id="8"/>
+      <w:bookmarkEnd w:id="9"/>
+      <w:bookmarkEnd w:id="10"/>
     </w:p>
     <w:p>
       <w:pPr>
@@ -6196,10 +6220,7 @@
         <w:t>tillståndsbeskrivning</w:t>
       </w:r>
       <w:r>
-        <w:t xml:space="preserve"> </w:t>
-      </w:r>
-      <w:r>
-        <w:t>erbjuder sökning av information i vård- och omsorgsgivarnas system för patientadministration och vårddokumentation. Utgångspunkten är i första hand patientens och professionens behov av direktåtkomst till en patients vård- och omsorgshistorik sett ur ett nationellt eller ett regional</w:t>
+        <w:t xml:space="preserve"> erbjuder sökning av information i vård- och omsorgsgivarnas system för patientadministration och vårddokumentation. Utgångspunkten är i första hand patientens och professionens behov av direktåtkomst till en patients vård- och omsorgshistorik sett ur ett nationellt eller ett regional</w:t>
       </w:r>
       <w:r>
         <w:t>t perspektiv. I båda fallen</w:t>
@@ -6220,10 +6241,7 @@
         <w:t xml:space="preserve"> där det finns historik, snarare än att begära information från ett specifikt system eller en specifik verksamhet.</w:t>
       </w:r>
       <w:r>
-        <w:t xml:space="preserve"> Tjänstekontrakten erbjuder även möjlighet att nå information från ett specifikt system eller en specifik verksamhet.</w:t>
-      </w:r>
-      <w:r>
-        <w:t xml:space="preserve"> Behovet av att rikta en fråga till ett specifikt system uppstår främst när tjänstekonsumenten också är prenumerant på notifieringar från engagemangsindex och på det sättet (via ProcessNotification) får information om en händelse i ett specifikt system. Det är då ändamålsenligt att adressera det systemet, istället för den aggregerande tjänsten.</w:t>
+        <w:t xml:space="preserve"> Tjänstekontrakten erbjuder även möjlighet att nå information från ett specifikt system eller en specifik verksamhet. Behovet av att rikta en fråga till ett specifikt system uppstår främst när tjänstekonsumenten också är prenumerant på notifieringar från engagemangsindex och på det sättet (via ProcessNotification) får information om en händelse i ett specifikt system. Det är då ändamålsenligt att adressera det systemet, istället för den aggregerande tjänsten.</w:t>
       </w:r>
     </w:p>
     <w:p>
@@ -6244,19 +6262,7 @@
         <w:t xml:space="preserve"> förutsätter en aggregeringsplattform motsvarande den som beskrivs i T-boken, REV B. </w:t>
       </w:r>
       <w:r>
-        <w:t xml:space="preserve">Tjänstedomänen förutsätter </w:t>
-      </w:r>
-      <w:r>
-        <w:t xml:space="preserve">också </w:t>
-      </w:r>
-      <w:r>
-        <w:t>användning av engagemangsindex på nationell nivå. Behovet av ett regionalt engagemangsindex beror dels av om regionen avser tillämpa tjänstekontrakten för regionala tjänstekonsumenter och av antalet informationskällor som ska tillgängliggöras</w:t>
-      </w:r>
-      <w:r>
-        <w:t xml:space="preserve"> för regionala behov</w:t>
-      </w:r>
-      <w:r>
-        <w:t xml:space="preserve">. </w:t>
+        <w:t xml:space="preserve">Tjänstedomänen förutsätter också användning av engagemangsindex på nationell nivå. Behovet av ett regionalt engagemangsindex beror dels av om regionen avser tillämpa tjänstekontrakten för regionala tjänstekonsumenter och av antalet informationskällor som ska tillgängliggöras för regionala behov. </w:t>
       </w:r>
     </w:p>
     <w:p>
@@ -6295,7 +6301,7 @@
           <w:lang w:eastAsia="sv-SE"/>
         </w:rPr>
         <w:drawing>
-          <wp:inline distT="0" distB="0" distL="0" distR="0" wp14:anchorId="7EC22B8E" wp14:editId="7A0DE4B0">
+          <wp:inline distT="0" distB="0" distL="0" distR="0" wp14:anchorId="423E04E5" wp14:editId="604EAE77">
             <wp:extent cx="5849739" cy="3687908"/>
             <wp:effectExtent l="0" t="0" r="0" b="0"/>
             <wp:docPr id="5" name="Bild 4"/>
@@ -6382,7 +6388,7 @@
           <w:lang w:eastAsia="sv-SE"/>
         </w:rPr>
         <w:drawing>
-          <wp:inline distT="0" distB="0" distL="0" distR="0" wp14:anchorId="020B28C1" wp14:editId="01272E7D">
+          <wp:inline distT="0" distB="0" distL="0" distR="0" wp14:anchorId="4587ECF0" wp14:editId="0A9987A3">
             <wp:extent cx="5702643" cy="3613289"/>
             <wp:effectExtent l="0" t="0" r="12700" b="0"/>
             <wp:docPr id="6" name="Bild 5"/>
@@ -6474,18 +6480,20 @@
       <w:pPr>
         <w:pStyle w:val="Rubrik2b"/>
       </w:pPr>
-      <w:bookmarkStart w:id="7" w:name="_Toc219337765"/>
-      <w:bookmarkStart w:id="8" w:name="_Toc227077986"/>
-      <w:bookmarkStart w:id="9" w:name="_Toc229556073"/>
+      <w:bookmarkStart w:id="11" w:name="_Toc219337765"/>
+      <w:bookmarkStart w:id="12" w:name="_Toc227077986"/>
+      <w:bookmarkStart w:id="13" w:name="_Toc245232874"/>
+      <w:bookmarkStart w:id="14" w:name="_Toc245233202"/>
       <w:r>
         <w:t>Nationell</w:t>
       </w:r>
       <w:r>
         <w:t xml:space="preserve"> användning</w:t>
       </w:r>
-      <w:bookmarkEnd w:id="7"/>
-      <w:bookmarkEnd w:id="8"/>
-      <w:bookmarkEnd w:id="9"/>
+      <w:bookmarkEnd w:id="11"/>
+      <w:bookmarkEnd w:id="12"/>
+      <w:bookmarkEnd w:id="13"/>
+      <w:bookmarkEnd w:id="14"/>
     </w:p>
     <w:p>
       <w:pPr>
@@ -6567,7 +6575,7 @@
           <w:lang w:eastAsia="sv-SE"/>
         </w:rPr>
         <w:drawing>
-          <wp:inline distT="0" distB="0" distL="0" distR="0" wp14:anchorId="572F11A1" wp14:editId="43C4425F">
+          <wp:inline distT="0" distB="0" distL="0" distR="0" wp14:anchorId="3EF52087" wp14:editId="5CEDAA3E">
             <wp:extent cx="5228047" cy="3841973"/>
             <wp:effectExtent l="0" t="0" r="4445" b="0"/>
             <wp:docPr id="9" name="Bild 10"/>
@@ -6656,13 +6664,7 @@
         <w:ind w:right="119"/>
       </w:pPr>
       <w:r>
-        <w:t xml:space="preserve">vårdsystemen uppdaterar nationellt engagemangsindex – direkt eller indirekt via regionalt index. </w:t>
-      </w:r>
-      <w:r>
-        <w:t>K</w:t>
-      </w:r>
-      <w:r>
-        <w:t>ällsystemets HSA-id anges i engagemangsposten jämte övrig info enligt beskrivning i särskilt avsnitt under regelverk</w:t>
+        <w:t>vårdsystemen uppdaterar nationellt engagemangsindex – direkt eller indirekt via regionalt index. Källsystemets HSA-id anges i engagemangsposten jämte övrig info enligt beskrivning i särskilt avsnitt under regelverk</w:t>
       </w:r>
     </w:p>
     <w:p>
@@ -6701,9 +6703,10 @@
       <w:pPr>
         <w:pStyle w:val="Rubrik2b"/>
       </w:pPr>
-      <w:bookmarkStart w:id="10" w:name="_Toc219337766"/>
-      <w:bookmarkStart w:id="11" w:name="_Toc227077987"/>
-      <w:bookmarkStart w:id="12" w:name="_Toc229556074"/>
+      <w:bookmarkStart w:id="15" w:name="_Toc219337766"/>
+      <w:bookmarkStart w:id="16" w:name="_Toc227077987"/>
+      <w:bookmarkStart w:id="17" w:name="_Toc245232875"/>
+      <w:bookmarkStart w:id="18" w:name="_Toc245233203"/>
       <w:r>
         <w:lastRenderedPageBreak/>
         <w:t>Regional</w:t>
@@ -6714,9 +6717,10 @@
       <w:r>
         <w:t>användning</w:t>
       </w:r>
-      <w:bookmarkEnd w:id="10"/>
-      <w:bookmarkEnd w:id="11"/>
-      <w:bookmarkEnd w:id="12"/>
+      <w:bookmarkEnd w:id="15"/>
+      <w:bookmarkEnd w:id="16"/>
+      <w:bookmarkEnd w:id="17"/>
+      <w:bookmarkEnd w:id="18"/>
     </w:p>
     <w:p>
       <w:pPr>
@@ -6724,19 +6728,7 @@
         <w:ind w:right="119"/>
       </w:pPr>
       <w:r>
-        <w:t xml:space="preserve">Regional användning innebär att tjänstekonsumenten är regional (R-K) och begär information från alla producenter i regionen, avseende ett visst tjänstekontrakt inom tjänstedomänen. Det innebär att regionen behöver utföra </w:t>
-      </w:r>
-      <w:r>
-        <w:t>regional aggregering</w:t>
-      </w:r>
-      <w:r>
-        <w:t xml:space="preserve"> i den regionala tjänsteplattformen. Anslutningen av regional tjänsteplattform till nationell påverkas </w:t>
-      </w:r>
-      <w:r>
-        <w:t xml:space="preserve">inte </w:t>
-      </w:r>
-      <w:r>
-        <w:t>av att regionen inför en regional aggregerande tjänst:</w:t>
+        <w:t>Regional användning innebär att tjänstekonsumenten är regional (R-K) och begär information från alla producenter i regionen, avseende ett visst tjänstekontrakt inom tjänstedomänen. Det innebär att regionen behöver utföra regional aggregering i den regionala tjänsteplattformen. Anslutningen av regional tjänsteplattform till nationell påverkas inte av att regionen inför en regional aggregerande tjänst:</w:t>
       </w:r>
     </w:p>
     <w:p>
@@ -6750,7 +6742,7 @@
           <w:lang w:eastAsia="sv-SE"/>
         </w:rPr>
         <w:drawing>
-          <wp:inline distT="0" distB="0" distL="0" distR="0" wp14:anchorId="7FB027ED" wp14:editId="0CB38FF9">
+          <wp:inline distT="0" distB="0" distL="0" distR="0" wp14:anchorId="24A8E624" wp14:editId="7E91AFD7">
             <wp:extent cx="5639822" cy="3336069"/>
             <wp:effectExtent l="0" t="0" r="0" b="0"/>
             <wp:docPr id="3" name="Bild 9"/>
@@ -6809,15 +6801,17 @@
       <w:pPr>
         <w:pStyle w:val="Rubrik2b"/>
       </w:pPr>
-      <w:bookmarkStart w:id="13" w:name="_Toc219337767"/>
-      <w:bookmarkStart w:id="14" w:name="_Toc227077988"/>
-      <w:bookmarkStart w:id="15" w:name="_Toc229556075"/>
+      <w:bookmarkStart w:id="19" w:name="_Toc219337767"/>
+      <w:bookmarkStart w:id="20" w:name="_Toc227077988"/>
+      <w:bookmarkStart w:id="21" w:name="_Toc245232876"/>
+      <w:bookmarkStart w:id="22" w:name="_Toc245233204"/>
       <w:r>
         <w:t>Adresseringsmodell</w:t>
       </w:r>
-      <w:bookmarkEnd w:id="13"/>
-      <w:bookmarkEnd w:id="14"/>
-      <w:bookmarkEnd w:id="15"/>
+      <w:bookmarkEnd w:id="19"/>
+      <w:bookmarkEnd w:id="20"/>
+      <w:bookmarkEnd w:id="21"/>
+      <w:bookmarkEnd w:id="22"/>
     </w:p>
     <w:p>
       <w:pPr>
@@ -6825,19 +6819,7 @@
         <w:ind w:right="119"/>
       </w:pPr>
       <w:r>
-        <w:t xml:space="preserve">Tjänstedomänen tillämpar system-adressering. Observera att tjänstekonsumenter främst anropar aggregerande tjänster. Källsystemet adresserar därför den aggregerande tjänsten med antingen nationellt HSA-id (Ineras HSA-id) eller HSA-id för aktuell huvudman om det är en regional/huvudmanna-specifik </w:t>
-      </w:r>
-      <w:r>
-        <w:t>(t.ex. ”regional”) aggregerande tjänst</w:t>
-      </w:r>
-      <w:r>
-        <w:t xml:space="preserve"> som </w:t>
-      </w:r>
-      <w:r>
-        <w:t>ska adresseras</w:t>
-      </w:r>
-      <w:r>
-        <w:t xml:space="preserve">. </w:t>
+        <w:t xml:space="preserve">Tjänstedomänen tillämpar system-adressering. Observera att tjänstekonsumenter främst anropar aggregerande tjänster. Källsystemet adresserar därför den aggregerande tjänsten med antingen nationellt HSA-id (Ineras HSA-id) eller HSA-id för aktuell huvudman om det är en regional/huvudmanna-specifik (t.ex. ”regional”) aggregerande tjänst som ska adresseras. </w:t>
       </w:r>
     </w:p>
     <w:p>
@@ -6852,10 +6834,7 @@
         <w:ind w:right="119"/>
       </w:pPr>
       <w:r>
-        <w:t>Det finns också fall då en tjänstekonsument adresserar ett källsystem. Det förutsätter att tjänstekonsumenten känner till källsystemets HSA. Det sker vanligen genom att ett sådant anrop föregås av antingen ett anrop till en aggregerande tjänst (källsystemets HSAid finns då i svarsmeddelandet) eller genom att tjänstekonsumenten direkt interagerar med ett engagemangsindex (indexposterna innehåller källsystemets HSAid). Detta scenario beskrivs i avsnitt 2.4.3.</w:t>
-      </w:r>
-      <w:r>
-        <w:t xml:space="preserve"> </w:t>
+        <w:t xml:space="preserve">Det finns också fall då en tjänstekonsument adresserar ett källsystem. Det förutsätter att tjänstekonsumenten känner till källsystemets HSA. Det sker vanligen genom att ett sådant anrop föregås av antingen ett anrop till en aggregerande tjänst (källsystemets HSAid finns då i svarsmeddelandet) eller genom att tjänstekonsumenten direkt interagerar med ett engagemangsindex (indexposterna innehåller källsystemets HSAid). Detta scenario beskrivs i avsnitt 2.4.3. </w:t>
       </w:r>
     </w:p>
     <w:p>
@@ -6870,13 +6849,7 @@
         <w:ind w:right="119"/>
       </w:pPr>
       <w:r>
-        <w:t>Det kan också ske genom att tjänstekonsumenten är producent för Engagemangsindex notifieringskontrakt (ProcessNotification). Notifieringen innehåller information om en händelse rörande en patients information i ett specifikt källsystem. Genom att använda informationen om källsystemet</w:t>
-      </w:r>
-      <w:r>
-        <w:t>s HSA-id</w:t>
-      </w:r>
-      <w:r>
-        <w:t xml:space="preserve"> kan tjänstekonsumenten direkt adressera källsystemet i syfte att hämta information om den händelse som just notifierats för patienten.</w:t>
+        <w:t>Det kan också ske genom att tjänstekonsumenten är producent för Engagemangsindex notifieringskontrakt (ProcessNotification). Notifieringen innehåller information om en händelse rörande en patients information i ett specifikt källsystem. Genom att använda informationen om källsystemets HSA-id kan tjänstekonsumenten direkt adressera källsystemet i syfte att hämta information om den händelse som just notifierats för patienten.</w:t>
       </w:r>
     </w:p>
     <w:p>
@@ -6895,13 +6868,7 @@
       </w:r>
       <w:r>
         <w:lastRenderedPageBreak/>
-        <w:t xml:space="preserve">anslutningspunkt (ap), även om det inte är just källsystemet som är anslutningspunkt eller ens tjänsteproducent (i fallet </w:t>
-      </w:r>
-      <w:r>
-        <w:t>av ett</w:t>
-      </w:r>
-      <w:r>
-        <w:t xml:space="preserve"> mellanlager).</w:t>
+        <w:t>anslutningspunkt (ap), även om det inte är just källsystemet som är anslutningspunkt eller ens tjänsteproducent (i fallet av ett mellanlager).</w:t>
       </w:r>
     </w:p>
     <w:p>
@@ -6914,16 +6881,16 @@
       <w:pPr>
         <w:pStyle w:val="Rubrik3b"/>
       </w:pPr>
-      <w:bookmarkStart w:id="16" w:name="_Toc219337768"/>
-      <w:bookmarkStart w:id="17" w:name="_Toc227077989"/>
+      <w:bookmarkStart w:id="23" w:name="_Toc219337768"/>
+      <w:bookmarkStart w:id="24" w:name="_Toc227077989"/>
       <w:r>
         <w:t>Adressering</w:t>
       </w:r>
       <w:r>
         <w:t xml:space="preserve"> vid nationell användning</w:t>
       </w:r>
-      <w:bookmarkEnd w:id="16"/>
-      <w:bookmarkEnd w:id="17"/>
+      <w:bookmarkEnd w:id="23"/>
+      <w:bookmarkEnd w:id="24"/>
     </w:p>
     <w:p>
       <w:pPr>
@@ -6941,7 +6908,7 @@
           <w:lang w:eastAsia="sv-SE"/>
         </w:rPr>
         <w:drawing>
-          <wp:inline distT="0" distB="0" distL="0" distR="0" wp14:anchorId="5A64BF28" wp14:editId="027662B0">
+          <wp:inline distT="0" distB="0" distL="0" distR="0" wp14:anchorId="3613D739" wp14:editId="323472F6">
             <wp:extent cx="5425569" cy="3171083"/>
             <wp:effectExtent l="0" t="0" r="0" b="0"/>
             <wp:docPr id="14" name="Bild 12"/>
@@ -7027,8 +6994,8 @@
       <w:pPr>
         <w:pStyle w:val="Rubrik3b"/>
       </w:pPr>
-      <w:bookmarkStart w:id="18" w:name="_Toc219337769"/>
-      <w:bookmarkStart w:id="19" w:name="_Toc227077990"/>
+      <w:bookmarkStart w:id="25" w:name="_Toc219337769"/>
+      <w:bookmarkStart w:id="26" w:name="_Toc227077990"/>
       <w:r>
         <w:t>Adressering</w:t>
       </w:r>
@@ -7041,8 +7008,8 @@
       <w:r>
         <w:t xml:space="preserve"> användning</w:t>
       </w:r>
-      <w:bookmarkEnd w:id="18"/>
-      <w:bookmarkEnd w:id="19"/>
+      <w:bookmarkEnd w:id="25"/>
+      <w:bookmarkEnd w:id="26"/>
     </w:p>
     <w:p>
       <w:pPr>
@@ -7054,7 +7021,7 @@
           <w:lang w:eastAsia="sv-SE"/>
         </w:rPr>
         <w:drawing>
-          <wp:inline distT="0" distB="0" distL="0" distR="0" wp14:anchorId="00F10659" wp14:editId="5AD3D0DC">
+          <wp:inline distT="0" distB="0" distL="0" distR="0" wp14:anchorId="212B0543" wp14:editId="0A75902B">
             <wp:extent cx="5695055" cy="3437452"/>
             <wp:effectExtent l="0" t="0" r="0" b="0"/>
             <wp:docPr id="15" name="Bild 13"/>
@@ -7155,7 +7122,7 @@
       <w:pPr>
         <w:pStyle w:val="Rubrik3b"/>
       </w:pPr>
-      <w:bookmarkStart w:id="20" w:name="_Toc227077991"/>
+      <w:bookmarkStart w:id="27" w:name="_Toc227077991"/>
       <w:r>
         <w:t xml:space="preserve">Adressering </w:t>
       </w:r>
@@ -7165,38 +7132,14 @@
       <w:r>
         <w:t xml:space="preserve"> till ett källsystem</w:t>
       </w:r>
-      <w:bookmarkEnd w:id="20"/>
+      <w:bookmarkEnd w:id="27"/>
     </w:p>
     <w:p>
       <w:pPr>
         <w:pStyle w:val="Brdtext"/>
       </w:pPr>
       <w:r>
-        <w:t>T</w:t>
-      </w:r>
-      <w:r>
-        <w:t>jänstekontrakten i denna domän</w:t>
-      </w:r>
-      <w:r>
-        <w:t xml:space="preserve"> möjliggör sökning av information </w:t>
-      </w:r>
-      <w:r>
-        <w:t>relaterad till</w:t>
-      </w:r>
-      <w:r>
-        <w:t xml:space="preserve"> en eller flera vårdkontakter. Det syftar till </w:t>
-      </w:r>
-      <w:r>
-        <w:t xml:space="preserve">att stödja </w:t>
-      </w:r>
-      <w:r>
-        <w:t>tillämpningsflöde</w:t>
-      </w:r>
-      <w:r>
-        <w:t>n</w:t>
-      </w:r>
-      <w:r>
-        <w:t xml:space="preserve"> som startar med en översikt av vårdkontakter som hämtas med GetCareContacts (i domänen clinicalprocess:logistics:logistics) eller annan aktivitet som resulterar i att användaren presenteras en lista med vårdkontakter. </w:t>
+        <w:t xml:space="preserve">Tjänstekontrakten i denna domän möjliggör sökning av information relaterad till en eller flera vårdkontakter. Det syftar till att stödja tillämpningsflöden som startar med en översikt av vårdkontakter som hämtas med GetCareContacts (i domänen clinicalprocess:logistics:logistics) eller annan aktivitet som resulterar i att användaren presenteras en lista med vårdkontakter. </w:t>
       </w:r>
     </w:p>
     <w:p>
@@ -7209,37 +7152,7 @@
         <w:pStyle w:val="Brdtext"/>
       </w:pPr>
       <w:r>
-        <w:t xml:space="preserve">Utgående från en </w:t>
-      </w:r>
-      <w:r>
-        <w:t>lista av vård- och omsorgskontakter</w:t>
-      </w:r>
-      <w:r>
-        <w:t xml:space="preserve"> finns behov av att kunna hämta journaluppgifter som rör en specifik vårdkontakt. Eftersom vårdkontaktid finns som sökparameter till tjänstekontrakten i denna domän, kan man på så sätt filtrera sökningen. Vårdkontakt-id är bara unikt inom ett källsystem. Man behöver därför avgränsa en sådan fråga till ett specifikt källsystem. Det görs helt enkelt genom att ange källsystemets HSA-id som sökparameter, tillsammans med vårdkontakt-id. I detta fall används källsystemets HSA-id som logisk adress. Källsystemets HSA-id och vårdkontakt-id ingår i svarsmängden för alla tjänstekontrakt i denna domän. Man startar med andra ord med att adressera aggregerande tjänst för clinicalprocess:logistics:logistics:GetCareContacts</w:t>
-      </w:r>
-      <w:r>
-        <w:t xml:space="preserve"> för att få en lista över vårdkontakter från de källsystem där sådana finns. Genom välja en vårdkontakt ur listan</w:t>
-      </w:r>
-      <w:r>
-        <w:t xml:space="preserve"> </w:t>
-      </w:r>
-      <w:r>
-        <w:t>kan man sedan hämta relaterad journalhistorik</w:t>
-      </w:r>
-      <w:r>
-        <w:t xml:space="preserve">, t.ex. </w:t>
-      </w:r>
-      <w:r>
-        <w:t xml:space="preserve">genom att anropa </w:t>
-      </w:r>
-      <w:r>
-        <w:t>Get</w:t>
-      </w:r>
-      <w:r>
-        <w:t>MaternityMedicalHistory</w:t>
-      </w:r>
-      <w:r>
-        <w:t xml:space="preserve"> för en eller flera vårdkontakt-id:n i ett specifikt källlsystem. Figuren visar ett exempel som skulle kunna vara fortsättningen på något av flödena i avsnitt 2.1:</w:t>
+        <w:t>Utgående från en lista av vård- och omsorgskontakter finns behov av att kunna hämta journaluppgifter som rör en specifik vårdkontakt. Eftersom vårdkontaktid finns som sökparameter till tjänstekontrakten i denna domän, kan man på så sätt filtrera sökningen. Vårdkontakt-id är bara unikt inom ett källsystem. Man behöver därför avgränsa en sådan fråga till ett specifikt källsystem. Det görs helt enkelt genom att ange källsystemets HSA-id som sökparameter, tillsammans med vårdkontakt-id. I detta fall används källsystemets HSA-id som logisk adress. Källsystemets HSA-id och vårdkontakt-id ingår i svarsmängden för alla tjänstekontrakt i denna domän. Man startar med andra ord med att adressera aggregerande tjänst för clinicalprocess:logistics:logistics:GetCareContacts för att få en lista över vårdkontakter från de källsystem där sådana finns. Genom välja en vårdkontakt ur listan kan man sedan hämta relaterad journalhistorik, t.ex. genom att anropa GetMaternityMedicalHistory för en eller flera vårdkontakt-id:n i ett specifikt källlsystem. Figuren visar ett exempel som skulle kunna vara fortsättningen på något av flödena i avsnitt 2.1:</w:t>
       </w:r>
     </w:p>
     <w:p>
@@ -7257,10 +7170,10 @@
           <w:lang w:eastAsia="sv-SE"/>
         </w:rPr>
         <w:drawing>
-          <wp:inline distT="0" distB="0" distL="0" distR="0" wp14:anchorId="25197625" wp14:editId="5CD6351E">
-            <wp:extent cx="5324168" cy="3202421"/>
-            <wp:effectExtent l="0" t="0" r="10160" b="0"/>
-            <wp:docPr id="4" name="Bild 1"/>
+          <wp:inline distT="0" distB="0" distL="0" distR="0" wp14:anchorId="5B287745" wp14:editId="3A746E01">
+            <wp:extent cx="5694760" cy="3413125"/>
+            <wp:effectExtent l="0" t="0" r="0" b="0"/>
+            <wp:docPr id="11" name="Bild 4"/>
             <wp:cNvGraphicFramePr>
               <a:graphicFrameLocks xmlns:a="http://schemas.openxmlformats.org/drawingml/2006/main" noChangeAspect="1"/>
             </wp:cNvGraphicFramePr>
@@ -7268,7 +7181,7 @@
               <a:graphicData uri="http://schemas.openxmlformats.org/drawingml/2006/picture">
                 <pic:pic xmlns:pic="http://schemas.openxmlformats.org/drawingml/2006/picture">
                   <pic:nvPicPr>
-                    <pic:cNvPr id="0" name="Picture 1"/>
+                    <pic:cNvPr id="0" name="Picture 4"/>
                     <pic:cNvPicPr>
                       <a:picLocks noChangeAspect="1" noChangeArrowheads="1"/>
                     </pic:cNvPicPr>
@@ -7289,7 +7202,7 @@
                   <pic:spPr bwMode="auto">
                     <a:xfrm>
                       <a:off x="0" y="0"/>
-                      <a:ext cx="5325013" cy="3202929"/>
+                      <a:ext cx="5694760" cy="3413125"/>
                     </a:xfrm>
                     <a:prstGeom prst="rect">
                       <a:avLst/>
@@ -7347,13 +7260,7 @@
         <w:t>Eftersom anropet i detta fall sker direkt mot virtuell tjänst, sker adressering med källsystemets HSA-id direkt från tjänsteko</w:t>
       </w:r>
       <w:r>
-        <w:t>nsumenten. Detta beskrivs i figuren nedan. Anropet skulle kunna gälla tjänstekontraktet Get</w:t>
-      </w:r>
-      <w:r>
-        <w:t>MaternityMedicalHistory</w:t>
-      </w:r>
-      <w:r>
-        <w:t xml:space="preserve"> med careContactId och sourceSystemHSAid som sökparametrar</w:t>
+        <w:t>nsumenten. Detta beskrivs i figuren nedan. Anropet skulle kunna gälla tjänstekontraktet GetMaternityMedicalHistory med careContactId och sourceSystemHSAId som sökparametrar</w:t>
       </w:r>
       <w:r>
         <w:t>:</w:t>
@@ -7375,7 +7282,7 @@
         </w:rPr>
         <w:lastRenderedPageBreak/>
         <w:drawing>
-          <wp:inline distT="0" distB="0" distL="0" distR="0" wp14:anchorId="20C0AB46" wp14:editId="1A775B13">
+          <wp:inline distT="0" distB="0" distL="0" distR="0" wp14:anchorId="1FACF156" wp14:editId="48B322F8">
             <wp:extent cx="5206181" cy="3309715"/>
             <wp:effectExtent l="0" t="0" r="1270" b="0"/>
             <wp:docPr id="10" name="Bild 2"/>
@@ -7464,7 +7371,7 @@
       <w:pPr>
         <w:pStyle w:val="Rubrik3b"/>
       </w:pPr>
-      <w:bookmarkStart w:id="21" w:name="_Toc227077992"/>
+      <w:bookmarkStart w:id="28" w:name="_Toc227077992"/>
       <w:r>
         <w:t xml:space="preserve">Sammanfattning </w:t>
       </w:r>
@@ -7474,7 +7381,7 @@
       <w:r>
         <w:t xml:space="preserve"> adresseringsmodell</w:t>
       </w:r>
-      <w:bookmarkEnd w:id="21"/>
+      <w:bookmarkEnd w:id="28"/>
     </w:p>
     <w:p>
       <w:pPr>
@@ -7563,10 +7470,7 @@
               <w:ind w:left="0"/>
             </w:pPr>
             <w:r>
-              <w:t>För a</w:t>
-            </w:r>
-            <w:r>
-              <w:t>lla huvudmän</w:t>
+              <w:t>För alla huvudmän</w:t>
             </w:r>
           </w:p>
         </w:tc>
@@ -7596,13 +7500,7 @@
               <w:ind w:left="0"/>
             </w:pPr>
             <w:r>
-              <w:t>För e</w:t>
-            </w:r>
-            <w:r>
-              <w:t>n huvudman</w:t>
-            </w:r>
-            <w:r>
-              <w:t>/region</w:t>
+              <w:t>För en huvudman/region</w:t>
             </w:r>
           </w:p>
         </w:tc>
@@ -7616,13 +7514,7 @@
               <w:ind w:left="0"/>
             </w:pPr>
             <w:r>
-              <w:t>Huvudmannens</w:t>
-            </w:r>
-            <w:r>
-              <w:t>/regionens</w:t>
-            </w:r>
-            <w:r>
-              <w:t xml:space="preserve"> HSA-id</w:t>
+              <w:t>Huvudmannens/regionens HSA-id</w:t>
             </w:r>
           </w:p>
         </w:tc>
@@ -7638,10 +7530,7 @@
               <w:ind w:left="0"/>
             </w:pPr>
             <w:r>
-              <w:t>För ett</w:t>
-            </w:r>
-            <w:r>
-              <w:t xml:space="preserve"> källsystem</w:t>
+              <w:t>För ett källsystem</w:t>
             </w:r>
           </w:p>
         </w:tc>
@@ -7674,29 +7563,25 @@
       <w:pPr>
         <w:pStyle w:val="Rubrik2b"/>
       </w:pPr>
-      <w:bookmarkStart w:id="22" w:name="_Toc227077993"/>
-      <w:bookmarkStart w:id="23" w:name="_Toc229556076"/>
+      <w:bookmarkStart w:id="29" w:name="_Toc227077993"/>
+      <w:bookmarkStart w:id="30" w:name="_Toc245232877"/>
+      <w:bookmarkStart w:id="31" w:name="_Toc245233205"/>
       <w:r>
         <w:t xml:space="preserve">Aggregerande </w:t>
       </w:r>
       <w:r>
         <w:t>tjänster</w:t>
       </w:r>
-      <w:bookmarkEnd w:id="22"/>
-      <w:bookmarkEnd w:id="23"/>
+      <w:bookmarkEnd w:id="29"/>
+      <w:bookmarkEnd w:id="30"/>
+      <w:bookmarkEnd w:id="31"/>
     </w:p>
     <w:p>
       <w:pPr>
         <w:pStyle w:val="Brdtext"/>
       </w:pPr>
       <w:r>
-        <w:t xml:space="preserve">Det behövs en aggregerande tjänst för varje tjänstekontrakt i denna domän. Aggregerande tjänster har samma tjänstekontrakt och anropsadress som en traditionell virtuell tjänst, men nås via olika logiska adresser. Om ett källsystemets HSA-id anges som logisk adress, kommer frågemeddelandet att dirigera vidare direkt till källsystemet utan att passera en aggregerande tjänst. Om logisk adress HSA-id för Inera eller en huvudman kommer anropet </w:t>
-      </w:r>
-      <w:r>
-        <w:t>att dirigeras till aggregerande tjänsten som i sin tur – efter att ha konsulterat engagemangsindex, vidarebefordrar frågan till de källsystem som har information om patienten</w:t>
-      </w:r>
-      <w:r>
-        <w:t>.</w:t>
+        <w:t>Det behövs en aggregerande tjänst för varje tjänstekontrakt i denna domän. Aggregerande tjänster har samma tjänstekontrakt och anropsadress som en traditionell virtuell tjänst, men nås via olika logiska adresser. Om ett källsystemets HSA-id anges som logisk adress, kommer frågemeddelandet att dirigera vidare direkt till källsystemet utan att passera en aggregerande tjänst. Om logisk adress HSA-id för Inera eller en huvudman kommer anropet att dirigeras till aggregerande tjänsten som i sin tur – efter att ha konsulterat engagemangsindex, vidarebefordrar frågan till de källsystem som har information om patienten.</w:t>
       </w:r>
     </w:p>
     <w:p>
@@ -7708,31 +7593,37 @@
     <w:p>
       <w:pPr>
         <w:pStyle w:val="Rubrik2b"/>
+        <w:numPr>
+          <w:ilvl w:val="1"/>
+          <w:numId w:val="10"/>
+        </w:numPr>
       </w:pPr>
-      <w:bookmarkStart w:id="24" w:name="_Toc219337770"/>
-      <w:bookmarkStart w:id="25" w:name="_Toc227077994"/>
-      <w:bookmarkStart w:id="26" w:name="_Toc229556077"/>
+      <w:bookmarkStart w:id="32" w:name="_Toc245232836"/>
+      <w:bookmarkStart w:id="33" w:name="_Toc245232878"/>
+      <w:bookmarkStart w:id="34" w:name="_Toc245233206"/>
       <w:r>
         <w:t>Informationssäkerhet</w:t>
       </w:r>
-      <w:bookmarkEnd w:id="24"/>
-      <w:bookmarkEnd w:id="25"/>
-      <w:bookmarkEnd w:id="26"/>
+      <w:bookmarkEnd w:id="32"/>
+      <w:bookmarkEnd w:id="33"/>
+      <w:bookmarkEnd w:id="34"/>
     </w:p>
     <w:p>
       <w:pPr>
         <w:pStyle w:val="Rubrik3b"/>
       </w:pPr>
-      <w:bookmarkStart w:id="27" w:name="_Toc219337771"/>
-      <w:bookmarkStart w:id="28" w:name="_Toc227077995"/>
+      <w:bookmarkStart w:id="35" w:name="_Toc219337771"/>
+      <w:bookmarkStart w:id="36" w:name="_Toc227077995"/>
+      <w:bookmarkStart w:id="37" w:name="_Toc245231399"/>
       <w:r>
         <w:t xml:space="preserve">Medarbetarens </w:t>
       </w:r>
       <w:r>
         <w:t>direktåtkomst</w:t>
       </w:r>
-      <w:bookmarkEnd w:id="27"/>
-      <w:bookmarkEnd w:id="28"/>
+      <w:bookmarkEnd w:id="35"/>
+      <w:bookmarkEnd w:id="36"/>
+      <w:bookmarkEnd w:id="37"/>
     </w:p>
     <w:p>
       <w:pPr>
@@ -7740,16 +7631,7 @@
         <w:ind w:right="119"/>
       </w:pPr>
       <w:r>
-        <w:t xml:space="preserve">Vid sammanhållen journalföring ansvarar verksamheten som erbjuder sina medarbetare direktåtkomst till sammanhållen journal för att patientdatalagen efterlevs. Det innebär bl.a. att spärrkontroll </w:t>
-      </w:r>
-      <w:r>
-        <w:t>kan behöva</w:t>
-      </w:r>
-      <w:r>
-        <w:t xml:space="preserve"> genomföras innan information kan visas. Det innebär också att regelverket för samtycke, vårdrelation och åtkomstloggning måste följas. Dessutom finns krav från datainspektionen om ytterligare teknisk åtkomstkontroll. Datainspektionens krav hanteras genom ett koncept som benämns TGP – tillgänglig patient. </w:t>
-      </w:r>
-      <w:r>
-        <w:t>TGP berör både tjänstekonsument och tjänsteproducent.</w:t>
+        <w:t xml:space="preserve">Vid sammanhållen journalföring ansvarar verksamheten som erbjuder sina medarbetare direktåtkomst till sammanhållen journal för att patientdatalagen efterlevs. Det innebär bl.a. att spärrkontroll kan behöva genomföras innan information kan visas. Det innebär också att regelverket för samtycke, vårdrelation och åtkomstloggning måste följas. Dessutom finns krav från datainspektionen om ytterligare teknisk åtkomstkontroll. </w:t>
       </w:r>
     </w:p>
     <w:p>
@@ -7764,31 +7646,11 @@
         <w:ind w:right="119"/>
       </w:pPr>
       <w:r>
-        <w:t xml:space="preserve">Patientdatalagen ställer </w:t>
-      </w:r>
-      <w:r>
-        <w:t xml:space="preserve">också </w:t>
-      </w:r>
-      <w:r>
-        <w:t xml:space="preserve">krav </w:t>
-      </w:r>
-      <w:r>
-        <w:t>(via dess tolkning ”PDL-i-praktiken</w:t>
-      </w:r>
-      <w:r>
-        <w:t>”</w:t>
-      </w:r>
-      <w:r>
-        <w:t xml:space="preserve">) </w:t>
-      </w:r>
-      <w:r>
-        <w:t xml:space="preserve">på att medarbetaren är starkt autentiserad </w:t>
-      </w:r>
-      <w:r>
-        <w:t xml:space="preserve">om medarbetarens inloggning sker i nät som delas med flera vårdgivare </w:t>
-      </w:r>
-      <w:r>
-        <w:t>och att uppdragsval görs i samband med autentisering (PDL-enhet). Det kompletta regelverket finns i senaste utredningen PDLiP samt i anvisningar för tillgänglig patient.</w:t>
+        <w:t xml:space="preserve">Patientdatalagen ställer också krav (via dess tolkning ”PDL-i-praktiken”) på att </w:t>
+      </w:r>
+      <w:r>
+        <w:lastRenderedPageBreak/>
+        <w:t>medarbetaren är starkt autentiserad om medarbetarens inloggning sker i nät som delas med flera vårdgivare och att uppdragsval görs i samband med autentisering (vårdenhet). Det kompletta regelverket finns i senaste utredningen PDLiP samt i anvisningar för tillgänglig patient.</w:t>
       </w:r>
     </w:p>
     <w:p>
@@ -7803,28 +7665,27 @@
         <w:ind w:right="119"/>
       </w:pPr>
       <w:r>
-        <w:t xml:space="preserve">Observera att tjänstekontrakten i sig inte påtvingar sammanhållen journalföring. Krav rörande sammanhållen journalföring och eller krav på spärrhantering uppstår först om tjänstekonsumenten (e-tjänsten) för medarbetaren </w:t>
-      </w:r>
-      <w:r>
-        <w:t>tillgängliggör information</w:t>
-      </w:r>
-      <w:r>
-        <w:t xml:space="preserve"> som härrör från andra vårdgivare (sammanhållen journalföring) eller andra vårdenheter inom egna vårdgivaren (spärrkrav).</w:t>
+        <w:t>Observera att tjänstekontrakten i sig inte påtvingar sammanhållen journalföring. Krav rörande sammanhållen journalföring och eller krav på spärrhantering uppstår först om tjänstekonsumenten (e-tjänsten) för medarbetaren tillgängliggör information som härrör från andra vårdgivare (sammanhållen journalföring) eller andra vårdenheter inom egna vårdgivaren (spärrkrav).</w:t>
       </w:r>
     </w:p>
     <w:p>
       <w:pPr>
-        <w:pStyle w:val="Rubrik2b"/>
+        <w:pStyle w:val="Rubrik3b"/>
+        <w:rPr>
+          <w:b/>
+        </w:rPr>
       </w:pPr>
-      <w:bookmarkStart w:id="29" w:name="_Toc219337772"/>
-      <w:bookmarkStart w:id="30" w:name="_Toc227077996"/>
-      <w:bookmarkStart w:id="31" w:name="_Toc229556078"/>
+      <w:bookmarkStart w:id="38" w:name="_Toc219337772"/>
+      <w:bookmarkStart w:id="39" w:name="_Toc227077996"/>
+      <w:bookmarkStart w:id="40" w:name="_Toc229537043"/>
+      <w:bookmarkStart w:id="41" w:name="_Toc245231400"/>
       <w:r>
         <w:t>Patientens direktåtkomst</w:t>
       </w:r>
-      <w:bookmarkEnd w:id="29"/>
-      <w:bookmarkEnd w:id="30"/>
-      <w:bookmarkEnd w:id="31"/>
+      <w:bookmarkEnd w:id="38"/>
+      <w:bookmarkEnd w:id="39"/>
+      <w:bookmarkEnd w:id="40"/>
+      <w:bookmarkEnd w:id="41"/>
     </w:p>
     <w:p>
       <w:pPr>
@@ -7838,13 +7699,15 @@
       <w:pPr>
         <w:pStyle w:val="Rubrik3b"/>
       </w:pPr>
-      <w:bookmarkStart w:id="32" w:name="_Toc219337773"/>
-      <w:bookmarkStart w:id="33" w:name="_Toc227077997"/>
+      <w:bookmarkStart w:id="42" w:name="_Toc219337773"/>
+      <w:bookmarkStart w:id="43" w:name="_Toc227077997"/>
+      <w:bookmarkStart w:id="44" w:name="_Toc245231401"/>
       <w:r>
         <w:t>Generellt</w:t>
       </w:r>
-      <w:bookmarkEnd w:id="32"/>
-      <w:bookmarkEnd w:id="33"/>
+      <w:bookmarkEnd w:id="42"/>
+      <w:bookmarkEnd w:id="43"/>
+      <w:bookmarkEnd w:id="44"/>
     </w:p>
     <w:p>
       <w:pPr>
@@ -7855,7 +7718,25 @@
         <w:t xml:space="preserve">Tjänsteproducenten ansvarar för att information endast lämnas ut till de tjänstekonsumenter som informationsägaren godkänt. Det är inte ett juridiskt krav, men tydliggörs här eftersom det avviker från T-boken i det att tjänsteplattformen då inte ansvarar för den tekniska åtkomstkontrollen (ej möjligt när systembaserad adressering tillämpas). Om informationsägaren har behov av att reglera åtkomst per tjänstekonsument, ska tjänsteproducenten filtrera svaret enligt informationsägarens önskemål. Observera att det är regionala policyer snarare än lagar och förordningar som styr i vilken grad tjänsteproducenten ska begränsa åtkomst för en viss </w:t>
       </w:r>
       <w:r>
-        <w:t>tjänstekonsument. Kunskapen om tjänsteproducentens identitet (d.v.s. ursprunglig tjänstekonsument i anropskedjan) får bara användas för teknisk åtkomstbegränsning på så sätt att svaret blir som om de PDL-enheter vars verksamhetschef inte godkänner aktuell tjänsteproducent varit exkluderade i frågan.</w:t>
+        <w:t>tjänstekonsument. Kunskapen om tjänste</w:t>
+      </w:r>
+      <w:r>
+        <w:t xml:space="preserve">konsumentens (tjänstens) </w:t>
+      </w:r>
+      <w:r>
+        <w:t xml:space="preserve">identitet (d.v.s. ursprunglig tjänstekonsument i anropskedjan) får bara användas för teknisk åtkomstbegränsning på så sätt att svaret blir som om de </w:t>
+      </w:r>
+      <w:r>
+        <w:t>vårdenheter</w:t>
+      </w:r>
+      <w:r>
+        <w:t xml:space="preserve"> vars verksamhetschef inte go</w:t>
+      </w:r>
+      <w:r>
+        <w:t>dkänner aktuell tjänstekonsument</w:t>
+      </w:r>
+      <w:r>
+        <w:t xml:space="preserve"> varit exkluderade i frågan.</w:t>
       </w:r>
     </w:p>
     <w:p>
@@ -7868,21 +7749,23 @@
       <w:pPr>
         <w:pStyle w:val="Rubrik2b"/>
       </w:pPr>
-      <w:bookmarkStart w:id="34" w:name="_Toc219337774"/>
-      <w:bookmarkStart w:id="35" w:name="_Toc227077998"/>
-      <w:bookmarkStart w:id="36" w:name="_Toc229556079"/>
+      <w:bookmarkStart w:id="45" w:name="_Toc219337774"/>
+      <w:bookmarkStart w:id="46" w:name="_Toc227077998"/>
+      <w:bookmarkStart w:id="47" w:name="_Toc245232879"/>
+      <w:bookmarkStart w:id="48" w:name="_Toc245233207"/>
       <w:r>
         <w:t>Tjänstekontraktens</w:t>
       </w:r>
       <w:r>
         <w:t xml:space="preserve"> desi</w:t>
       </w:r>
-      <w:bookmarkEnd w:id="34"/>
+      <w:bookmarkEnd w:id="45"/>
       <w:r>
         <w:t>gn</w:t>
       </w:r>
-      <w:bookmarkEnd w:id="35"/>
-      <w:bookmarkEnd w:id="36"/>
+      <w:bookmarkEnd w:id="46"/>
+      <w:bookmarkEnd w:id="47"/>
+      <w:bookmarkEnd w:id="48"/>
     </w:p>
     <w:p>
       <w:pPr>
@@ -7911,10 +7794,7 @@
         <w:t xml:space="preserve"> dokument omfattar en instans av information </w:t>
       </w:r>
       <w:r>
-        <w:t xml:space="preserve">som ska överföras, exempelvis ett </w:t>
-      </w:r>
-      <w:r>
-        <w:t>konsultationsremissvar</w:t>
+        <w:t>som ska överföras, exempelvis ett konsultationsremissvar</w:t>
       </w:r>
       <w:r>
         <w:t xml:space="preserve">. </w:t>
@@ -7976,7 +7856,6 @@
       <w:r>
         <w:t>för att skapa ett svarsmeddelande från ett HL7 CDA-meddelande.</w:t>
       </w:r>
-      <w:bookmarkStart w:id="37" w:name="_Toc219337776"/>
     </w:p>
     <w:p>
       <w:pPr>
@@ -7990,28 +7869,29 @@
         <w:spacing w:before="0"/>
         <w:ind w:left="357" w:hanging="357"/>
       </w:pPr>
-      <w:bookmarkStart w:id="38" w:name="_Toc229556080"/>
-      <w:r>
+      <w:bookmarkStart w:id="49" w:name="_Toc245233208"/>
+      <w:r>
+        <w:lastRenderedPageBreak/>
         <w:t>Generella</w:t>
       </w:r>
       <w:r>
         <w:t xml:space="preserve"> regler</w:t>
       </w:r>
-      <w:bookmarkEnd w:id="38"/>
+      <w:bookmarkEnd w:id="49"/>
     </w:p>
     <w:p>
       <w:pPr>
         <w:pStyle w:val="Rubrik2b"/>
       </w:pPr>
-      <w:bookmarkStart w:id="39" w:name="_Toc229556081"/>
+      <w:bookmarkStart w:id="50" w:name="_Toc245233209"/>
       <w:r>
         <w:t>Uppdatering</w:t>
       </w:r>
       <w:r>
         <w:t xml:space="preserve"> av engagemangsindex</w:t>
       </w:r>
-      <w:bookmarkEnd w:id="37"/>
-      <w:bookmarkEnd w:id="39"/>
+      <w:bookmarkEnd w:id="4"/>
+      <w:bookmarkEnd w:id="50"/>
     </w:p>
     <w:p>
       <w:pPr>
@@ -8614,11 +8494,7 @@
               <w:ind w:left="0"/>
             </w:pPr>
             <w:r>
-              <w:t xml:space="preserve">Business object Instance </w:t>
-            </w:r>
-            <w:r>
-              <w:lastRenderedPageBreak/>
-              <w:t>Identifier</w:t>
+              <w:t>Business object Instance Identifier</w:t>
             </w:r>
             <w:r>
               <w:t>*</w:t>
@@ -8636,12 +8512,11 @@
               <w:ind w:left="0"/>
             </w:pPr>
             <w:r>
+              <w:t>Unik identifierare för händelse-</w:t>
+            </w:r>
+            <w:r>
               <w:lastRenderedPageBreak/>
-              <w:t xml:space="preserve">Unik identifierare för </w:t>
-            </w:r>
-            <w:r>
-              <w:lastRenderedPageBreak/>
-              <w:t>händelse-bärande objekt</w:t>
+              <w:t>bärande objekt</w:t>
             </w:r>
           </w:p>
         </w:tc>
@@ -9272,32 +9147,24 @@
               <w:rPr>
                 <w:b/>
               </w:rPr>
-              <w:t xml:space="preserve">Infomängd enl. </w:t>
-            </w:r>
-            <w:r>
+              <w:t>Infomängd enl. Tjänstekontrakt</w:t>
+            </w:r>
+          </w:p>
+        </w:tc>
+        <w:tc>
+          <w:tcPr>
+            <w:tcW w:w="2939" w:type="dxa"/>
+          </w:tcPr>
+          <w:p>
+            <w:pPr>
               <w:rPr>
                 <w:b/>
               </w:rPr>
-              <w:lastRenderedPageBreak/>
-              <w:t>Tjänstekontrakt</w:t>
-            </w:r>
-          </w:p>
-        </w:tc>
-        <w:tc>
-          <w:tcPr>
-            <w:tcW w:w="2939" w:type="dxa"/>
-          </w:tcPr>
-          <w:p>
-            <w:pPr>
+            </w:pPr>
+            <w:r>
               <w:rPr>
                 <w:b/>
               </w:rPr>
-            </w:pPr>
-            <w:r>
-              <w:rPr>
-                <w:b/>
-              </w:rPr>
-              <w:lastRenderedPageBreak/>
               <w:t>Värde på Categorization</w:t>
             </w:r>
           </w:p>
@@ -9396,15 +9263,15 @@
       <w:pPr>
         <w:pStyle w:val="Rubrik2b"/>
       </w:pPr>
-      <w:bookmarkStart w:id="40" w:name="_Toc219337778"/>
-      <w:bookmarkStart w:id="41" w:name="_Toc224895972"/>
-      <w:bookmarkStart w:id="42" w:name="_Toc229556082"/>
+      <w:bookmarkStart w:id="51" w:name="_Toc219337778"/>
+      <w:bookmarkStart w:id="52" w:name="_Toc224895972"/>
+      <w:bookmarkStart w:id="53" w:name="_Toc245233210"/>
       <w:r>
         <w:t>SLA-krav</w:t>
       </w:r>
-      <w:bookmarkEnd w:id="40"/>
-      <w:bookmarkEnd w:id="41"/>
-      <w:bookmarkEnd w:id="42"/>
+      <w:bookmarkEnd w:id="51"/>
+      <w:bookmarkEnd w:id="52"/>
+      <w:bookmarkEnd w:id="53"/>
     </w:p>
     <w:p>
       <w:pPr>
@@ -9650,16 +9517,16 @@
           <w:numId w:val="14"/>
         </w:numPr>
       </w:pPr>
-      <w:bookmarkStart w:id="43" w:name="_Toc224895973"/>
-      <w:bookmarkStart w:id="44" w:name="_Toc229556083"/>
+      <w:bookmarkStart w:id="54" w:name="_Toc224895973"/>
+      <w:bookmarkStart w:id="55" w:name="_Toc245233211"/>
       <w:r>
         <w:t>Gemensamma</w:t>
       </w:r>
       <w:r>
         <w:t xml:space="preserve"> konsumentregler</w:t>
       </w:r>
-      <w:bookmarkEnd w:id="43"/>
-      <w:bookmarkEnd w:id="44"/>
+      <w:bookmarkEnd w:id="54"/>
+      <w:bookmarkEnd w:id="55"/>
     </w:p>
     <w:p>
       <w:pPr>
@@ -9689,15 +9556,15 @@
       <w:pPr>
         <w:pStyle w:val="Rubrik2b"/>
       </w:pPr>
-      <w:bookmarkStart w:id="45" w:name="_Toc341787026"/>
-      <w:bookmarkStart w:id="46" w:name="_Toc219337779"/>
-      <w:bookmarkStart w:id="47" w:name="_Toc229556084"/>
+      <w:bookmarkStart w:id="56" w:name="_Toc341787026"/>
+      <w:bookmarkStart w:id="57" w:name="_Toc219337779"/>
+      <w:bookmarkStart w:id="58" w:name="_Toc245233212"/>
       <w:r>
         <w:t>Format för Datum</w:t>
       </w:r>
-      <w:bookmarkEnd w:id="45"/>
-      <w:bookmarkEnd w:id="46"/>
-      <w:bookmarkEnd w:id="47"/>
+      <w:bookmarkEnd w:id="56"/>
+      <w:bookmarkEnd w:id="57"/>
+      <w:bookmarkEnd w:id="58"/>
     </w:p>
     <w:p>
       <w:pPr>
@@ -9723,15 +9590,15 @@
         </w:numPr>
         <w:ind w:left="792" w:hanging="432"/>
       </w:pPr>
-      <w:bookmarkStart w:id="48" w:name="_Toc341787027"/>
-      <w:bookmarkStart w:id="49" w:name="_Toc219337780"/>
-      <w:bookmarkStart w:id="50" w:name="_Toc229556085"/>
+      <w:bookmarkStart w:id="59" w:name="_Toc341787027"/>
+      <w:bookmarkStart w:id="60" w:name="_Toc219337780"/>
+      <w:bookmarkStart w:id="61" w:name="_Toc245233213"/>
       <w:r>
         <w:t>Format för tidpunkter</w:t>
       </w:r>
-      <w:bookmarkEnd w:id="48"/>
-      <w:bookmarkEnd w:id="49"/>
-      <w:bookmarkEnd w:id="50"/>
+      <w:bookmarkEnd w:id="59"/>
+      <w:bookmarkEnd w:id="60"/>
+      <w:bookmarkEnd w:id="61"/>
     </w:p>
     <w:p>
       <w:pPr>
@@ -9781,15 +9648,16 @@
         </w:numPr>
         <w:ind w:left="792" w:hanging="432"/>
       </w:pPr>
-      <w:bookmarkStart w:id="51" w:name="_Toc341787028"/>
-      <w:bookmarkStart w:id="52" w:name="_Toc219337781"/>
-      <w:bookmarkStart w:id="53" w:name="_Toc229556086"/>
-      <w:r>
+      <w:bookmarkStart w:id="62" w:name="_Toc341787028"/>
+      <w:bookmarkStart w:id="63" w:name="_Toc219337781"/>
+      <w:bookmarkStart w:id="64" w:name="_Toc245233214"/>
+      <w:r>
+        <w:lastRenderedPageBreak/>
         <w:t>Tidszon för tidpunkter</w:t>
       </w:r>
-      <w:bookmarkEnd w:id="51"/>
-      <w:bookmarkEnd w:id="52"/>
-      <w:bookmarkEnd w:id="53"/>
+      <w:bookmarkEnd w:id="62"/>
+      <w:bookmarkEnd w:id="63"/>
+      <w:bookmarkEnd w:id="64"/>
     </w:p>
     <w:p>
       <w:pPr>
@@ -9810,15 +9678,15 @@
       <w:pPr>
         <w:pStyle w:val="Rubrik2b"/>
       </w:pPr>
-      <w:bookmarkStart w:id="54" w:name="_Toc341787029"/>
-      <w:bookmarkStart w:id="55" w:name="_Toc219337782"/>
-      <w:bookmarkStart w:id="56" w:name="_Toc229556087"/>
+      <w:bookmarkStart w:id="65" w:name="_Toc341787029"/>
+      <w:bookmarkStart w:id="66" w:name="_Toc219337782"/>
+      <w:bookmarkStart w:id="67" w:name="_Toc245233215"/>
       <w:r>
         <w:t>Felhantering</w:t>
       </w:r>
-      <w:bookmarkEnd w:id="54"/>
-      <w:bookmarkEnd w:id="55"/>
-      <w:bookmarkEnd w:id="56"/>
+      <w:bookmarkEnd w:id="65"/>
+      <w:bookmarkEnd w:id="66"/>
+      <w:bookmarkEnd w:id="67"/>
     </w:p>
     <w:p>
       <w:pPr>
@@ -9856,12 +9724,12 @@
       <w:pPr>
         <w:pStyle w:val="Rubrik1"/>
       </w:pPr>
-      <w:bookmarkStart w:id="57" w:name="_Toc341787030"/>
-      <w:bookmarkStart w:id="58" w:name="_Toc229556088"/>
+      <w:bookmarkStart w:id="68" w:name="_Toc341787030"/>
+      <w:bookmarkStart w:id="69" w:name="_Toc245233216"/>
       <w:r>
         <w:t>Gemensamma informationskomponenter</w:t>
       </w:r>
-      <w:bookmarkEnd w:id="58"/>
+      <w:bookmarkEnd w:id="69"/>
     </w:p>
     <w:p>
       <w:pPr>
@@ -11134,7 +11002,16 @@
                 <w:sz w:val="20"/>
                 <w:szCs w:val="20"/>
               </w:rPr>
-              <w:t>HSA-id för PDL-enhet</w:t>
+              <w:t xml:space="preserve">HSA-id för </w:t>
+            </w:r>
+            <w:r>
+              <w:rPr>
+                <w:rFonts w:ascii="Times New Roman" w:eastAsia="Times New Roman" w:hAnsi="Times New Roman" w:cs="Times New Roman"/>
+                <w:spacing w:val="-1"/>
+                <w:sz w:val="20"/>
+                <w:szCs w:val="20"/>
+              </w:rPr>
+              <w:t>Vårdenhet</w:t>
             </w:r>
           </w:p>
         </w:tc>
@@ -16033,7 +15910,7 @@
         </w:rPr>
       </w:pPr>
     </w:p>
-    <w:bookmarkEnd w:id="57"/>
+    <w:bookmarkEnd w:id="68"/>
     <w:p>
       <w:pPr>
         <w:spacing w:before="4" w:line="280" w:lineRule="exact"/>
@@ -16061,14 +15938,14 @@
       <w:pPr>
         <w:pStyle w:val="Rubrik1"/>
       </w:pPr>
-      <w:bookmarkStart w:id="59" w:name="_Toc229556089"/>
+      <w:bookmarkStart w:id="70" w:name="_Toc245233217"/>
       <w:r>
         <w:t>GetReferral</w:t>
       </w:r>
       <w:r>
         <w:t>Outcome</w:t>
       </w:r>
-      <w:bookmarkEnd w:id="59"/>
+      <w:bookmarkEnd w:id="70"/>
     </w:p>
     <w:p>
       <w:pPr>
@@ -16131,11 +16008,11 @@
       <w:pPr>
         <w:pStyle w:val="Rubrik2b"/>
       </w:pPr>
-      <w:bookmarkStart w:id="60" w:name="_Toc229556090"/>
+      <w:bookmarkStart w:id="71" w:name="_Toc245233218"/>
       <w:r>
         <w:t>Frivillighet</w:t>
       </w:r>
-      <w:bookmarkEnd w:id="60"/>
+      <w:bookmarkEnd w:id="71"/>
     </w:p>
     <w:p>
       <w:pPr>
@@ -16189,11 +16066,11 @@
       <w:pPr>
         <w:pStyle w:val="Rubrik2b"/>
       </w:pPr>
-      <w:bookmarkStart w:id="61" w:name="_Toc229556091"/>
+      <w:bookmarkStart w:id="72" w:name="_Toc245233219"/>
       <w:r>
         <w:t>Version</w:t>
       </w:r>
-      <w:bookmarkEnd w:id="61"/>
+      <w:bookmarkEnd w:id="72"/>
     </w:p>
     <w:p>
       <w:pPr>
@@ -16244,11 +16121,11 @@
       <w:pPr>
         <w:pStyle w:val="Rubrik2b"/>
       </w:pPr>
-      <w:bookmarkStart w:id="62" w:name="_Toc229556092"/>
+      <w:bookmarkStart w:id="73" w:name="_Toc245233220"/>
       <w:r>
         <w:t>SLA-krav</w:t>
       </w:r>
-      <w:bookmarkEnd w:id="62"/>
+      <w:bookmarkEnd w:id="73"/>
     </w:p>
     <w:p>
       <w:pPr>
@@ -16299,11 +16176,11 @@
           <w:color w:val="FF0000"/>
         </w:rPr>
       </w:pPr>
-      <w:bookmarkStart w:id="63" w:name="_Toc229556093"/>
+      <w:bookmarkStart w:id="74" w:name="_Toc245233221"/>
       <w:r>
         <w:t>Fältregler</w:t>
       </w:r>
-      <w:bookmarkEnd w:id="63"/>
+      <w:bookmarkEnd w:id="74"/>
       <w:r>
         <w:br/>
       </w:r>
@@ -16766,7 +16643,15 @@
                 <w:sz w:val="20"/>
                 <w:szCs w:val="20"/>
               </w:rPr>
-              <w:t>Filtrering på PDL-enhet</w:t>
+              <w:t xml:space="preserve">Filtrering på </w:t>
+            </w:r>
+            <w:r>
+              <w:rPr>
+                <w:spacing w:val="-1"/>
+                <w:sz w:val="20"/>
+                <w:szCs w:val="20"/>
+              </w:rPr>
+              <w:t>Vårdenhet</w:t>
             </w:r>
             <w:r>
               <w:rPr>
@@ -20797,7 +20682,14 @@
                 <w:sz w:val="20"/>
                 <w:szCs w:val="20"/>
               </w:rPr>
-              <w:t>HSA-id för PDL-enhet</w:t>
+              <w:t xml:space="preserve">HSA-id för </w:t>
+            </w:r>
+            <w:r>
+              <w:rPr>
+                <w:sz w:val="20"/>
+                <w:szCs w:val="20"/>
+              </w:rPr>
+              <w:t>Vårdenhet</w:t>
             </w:r>
           </w:p>
           <w:p>
@@ -26766,26 +26658,17 @@
       <w:pPr>
         <w:pStyle w:val="Rubrik1"/>
       </w:pPr>
-      <w:bookmarkStart w:id="64" w:name="_Toc229556094"/>
-      <w:r>
-        <w:rPr>
-          <w:highlight w:val="yellow"/>
-        </w:rPr>
+      <w:bookmarkStart w:id="75" w:name="_Toc245233222"/>
+      <w:r>
         <w:t>Get</w:t>
       </w:r>
       <w:r>
-        <w:rPr>
-          <w:highlight w:val="yellow"/>
-        </w:rPr>
         <w:t>Maternity</w:t>
       </w:r>
       <w:r>
-        <w:rPr>
-          <w:highlight w:val="yellow"/>
-        </w:rPr>
         <w:t>MedicalHistory</w:t>
       </w:r>
-      <w:bookmarkEnd w:id="64"/>
+      <w:bookmarkEnd w:id="75"/>
       <w:r>
         <w:br/>
       </w:r>
@@ -26839,11 +26722,11 @@
       <w:pPr>
         <w:pStyle w:val="Rubrik2b"/>
       </w:pPr>
-      <w:bookmarkStart w:id="65" w:name="_Toc229556095"/>
+      <w:bookmarkStart w:id="76" w:name="_Toc245233223"/>
       <w:r>
         <w:t>Frivillighet</w:t>
       </w:r>
-      <w:bookmarkEnd w:id="65"/>
+      <w:bookmarkEnd w:id="76"/>
     </w:p>
     <w:p>
       <w:pPr>
@@ -26897,11 +26780,11 @@
       <w:pPr>
         <w:pStyle w:val="Rubrik2b"/>
       </w:pPr>
-      <w:bookmarkStart w:id="66" w:name="_Toc229556096"/>
+      <w:bookmarkStart w:id="77" w:name="_Toc245233224"/>
       <w:r>
         <w:t>Version</w:t>
       </w:r>
-      <w:bookmarkEnd w:id="66"/>
+      <w:bookmarkEnd w:id="77"/>
     </w:p>
     <w:p>
       <w:pPr>
@@ -26958,11 +26841,11 @@
       <w:pPr>
         <w:pStyle w:val="Rubrik2b"/>
       </w:pPr>
-      <w:bookmarkStart w:id="67" w:name="_Toc229556097"/>
+      <w:bookmarkStart w:id="78" w:name="_Toc245233225"/>
       <w:r>
         <w:t>SLA-krav</w:t>
       </w:r>
-      <w:bookmarkEnd w:id="67"/>
+      <w:bookmarkEnd w:id="78"/>
     </w:p>
     <w:p>
       <w:pPr>
@@ -27000,11 +26883,11 @@
       <w:pPr>
         <w:pStyle w:val="Rubrik2b"/>
       </w:pPr>
-      <w:bookmarkStart w:id="68" w:name="_Toc229556098"/>
+      <w:bookmarkStart w:id="79" w:name="_Toc245233226"/>
       <w:r>
         <w:t>V-MIM</w:t>
       </w:r>
-      <w:bookmarkEnd w:id="68"/>
+      <w:bookmarkEnd w:id="79"/>
     </w:p>
     <w:p>
       <w:pPr>
@@ -27102,11 +26985,11 @@
           <w:color w:val="FF0000"/>
         </w:rPr>
       </w:pPr>
-      <w:bookmarkStart w:id="69" w:name="_Toc229556099"/>
+      <w:bookmarkStart w:id="80" w:name="_Toc245233227"/>
       <w:r>
         <w:t>Fältregler</w:t>
       </w:r>
-      <w:bookmarkEnd w:id="69"/>
+      <w:bookmarkEnd w:id="80"/>
       <w:r>
         <w:br/>
       </w:r>
@@ -27569,7 +27452,15 @@
                 <w:sz w:val="20"/>
                 <w:szCs w:val="20"/>
               </w:rPr>
-              <w:t>Filtrering på PDL-enhet</w:t>
+              <w:t xml:space="preserve">Filtrering på </w:t>
+            </w:r>
+            <w:r>
+              <w:rPr>
+                <w:spacing w:val="-1"/>
+                <w:sz w:val="20"/>
+                <w:szCs w:val="20"/>
+              </w:rPr>
+              <w:t>Vårdenhet</w:t>
             </w:r>
             <w:r>
               <w:rPr>
@@ -28196,8 +28087,6 @@
               </w:rPr>
               <w:t>./</w:t>
             </w:r>
-            <w:bookmarkStart w:id="70" w:name="_GoBack"/>
-            <w:bookmarkEnd w:id="70"/>
             <w:r>
               <w:rPr>
                 <w:sz w:val="20"/>
@@ -32195,7 +32084,14 @@
                 <w:sz w:val="20"/>
                 <w:szCs w:val="20"/>
               </w:rPr>
-              <w:t>HSA-id för PDL-enhet</w:t>
+              <w:t xml:space="preserve">HSA-id för </w:t>
+            </w:r>
+            <w:r>
+              <w:rPr>
+                <w:sz w:val="20"/>
+                <w:szCs w:val="20"/>
+              </w:rPr>
+              <w:t>Vårdenhet</w:t>
             </w:r>
           </w:p>
           <w:p>
@@ -43620,7 +43516,10 @@
             </w:tabs>
           </w:pPr>
           <w:r>
-            <w:t>Utgåva PA33</w:t>
+            <w:t>Utgåva PA34</w:t>
+          </w:r>
+          <w:r>
+            <w:t>b</w:t>
           </w:r>
         </w:p>
       </w:tc>
@@ -43833,7 +43732,7 @@
             <w:rPr>
               <w:noProof/>
             </w:rPr>
-            <w:t>4</w:t>
+            <w:t>3</w:t>
           </w:r>
           <w:r>
             <w:rPr>
@@ -43927,8 +43826,10 @@
             <w:rPr>
               <w:rFonts w:ascii="Arial" w:hAnsi="Arial" w:cs="Arial"/>
               <w:noProof/>
+              <w:sz w:val="22"/>
+              <w:szCs w:val="22"/>
             </w:rPr>
-            <w:t>2013-05-07</w:t>
+            <w:t>2013-11-05</w:t>
           </w:r>
           <w:r>
             <w:rPr>
@@ -44463,7 +44364,7 @@
             </w:tabs>
           </w:pPr>
           <w:r>
-            <w:t>Utgåva PA31</w:t>
+            <w:t>Utgåva PA34b</w:t>
           </w:r>
         </w:p>
       </w:tc>
@@ -44676,7 +44577,7 @@
             <w:rPr>
               <w:noProof/>
             </w:rPr>
-            <w:t>27</w:t>
+            <w:t>5</w:t>
           </w:r>
           <w:r>
             <w:rPr>
@@ -44770,8 +44671,10 @@
             <w:rPr>
               <w:rFonts w:ascii="Arial" w:hAnsi="Arial" w:cs="Arial"/>
               <w:noProof/>
+              <w:sz w:val="22"/>
+              <w:szCs w:val="22"/>
             </w:rPr>
-            <w:t>2013-05-07</w:t>
+            <w:t>2013-11-05</w:t>
           </w:r>
           <w:r>
             <w:rPr>
@@ -46355,6 +46258,7 @@
   <w:style w:type="paragraph" w:styleId="Rubrik1">
     <w:name w:val="heading 1"/>
     <w:basedOn w:val="Normal"/>
+    <w:link w:val="Rubrik1Char"/>
     <w:uiPriority w:val="1"/>
     <w:qFormat/>
     <w:rsid w:val="00E823A4"/>
@@ -47186,6 +47090,22 @@
     <w:pPr>
       <w:ind w:left="1920"/>
     </w:pPr>
+  </w:style>
+  <w:style w:type="character" w:customStyle="1" w:styleId="Rubrik1Char">
+    <w:name w:val="Rubrik 1 Char"/>
+    <w:basedOn w:val="Standardstycketypsnitt"/>
+    <w:link w:val="Rubrik1"/>
+    <w:uiPriority w:val="1"/>
+    <w:rsid w:val="00E66FD0"/>
+    <w:rPr>
+      <w:rFonts w:ascii="Arial" w:eastAsia="Arial" w:hAnsi="Arial"/>
+      <w:b/>
+      <w:bCs/>
+      <w:spacing w:val="1"/>
+      <w:sz w:val="24"/>
+      <w:szCs w:val="24"/>
+      <w:lang w:val="sv-SE"/>
+    </w:rPr>
   </w:style>
 </w:styles>
 </file>

</xml_diff>